<commit_message>
Batch files, CUD Products and majors flaws added..
</commit_message>
<xml_diff>
--- a/Cahier des charges.docx
+++ b/Cahier des charges.docx
@@ -49,8 +49,17 @@
           <w:rFonts w:ascii="Bahnschrift SemiBold" w:hAnsi="Bahnschrift SemiBold"/>
           <w:szCs w:val="24"/>
         </w:rPr>
-        <w:t>Université Constantine 2 – Abdel Hamid Mehri</w:t>
-      </w:r>
+        <w:t xml:space="preserve">Université Constantine 2 – Abdel Hamid </w:t>
+      </w:r>
+      <w:proofErr w:type="spellStart"/>
+      <w:r>
+        <w:rPr>
+          <w:rFonts w:ascii="Bahnschrift SemiBold" w:hAnsi="Bahnschrift SemiBold"/>
+          <w:szCs w:val="24"/>
+        </w:rPr>
+        <w:t>Mehri</w:t>
+      </w:r>
+      <w:proofErr w:type="spellEnd"/>
     </w:p>
     <w:p/>
     <w:p>
@@ -440,10 +449,7 @@
       </w:pPr>
       <w:r>
         <w:lastRenderedPageBreak/>
-        <w:t>Context</w:t>
-      </w:r>
-      <w:r>
-        <w:t>e et présentation du projet</w:t>
+        <w:t>Contexte et présentation du projet</w:t>
       </w:r>
     </w:p>
     <w:p/>
@@ -498,8 +504,13 @@
         <w:t>e</w:t>
       </w:r>
       <w:r>
-        <w:t>ntreprise cliente nommée DzTechly</w:t>
-      </w:r>
+        <w:t xml:space="preserve">ntreprise cliente nommée </w:t>
+      </w:r>
+      <w:proofErr w:type="spellStart"/>
+      <w:r>
+        <w:t>DzTechly</w:t>
+      </w:r>
+      <w:proofErr w:type="spellEnd"/>
       <w:r>
         <w:t xml:space="preserve"> est un</w:t>
       </w:r>
@@ -579,7 +590,15 @@
     </w:p>
     <w:p>
       <w:r>
-        <w:t xml:space="preserve">En vue de son expansion dans le domaine du high-tech Algérien, DzTechly cherche </w:t>
+        <w:t xml:space="preserve">En vue de son expansion dans le domaine du high-tech Algérien, </w:t>
+      </w:r>
+      <w:proofErr w:type="spellStart"/>
+      <w:r>
+        <w:t>DzTechly</w:t>
+      </w:r>
+      <w:proofErr w:type="spellEnd"/>
+      <w:r>
+        <w:t xml:space="preserve"> cherche </w:t>
       </w:r>
       <w:r>
         <w:t>à</w:t>
@@ -723,7 +742,7 @@
     </w:p>
     <w:p>
       <w:r>
-        <w:t>Ce projet cible en premier lieux les consommateurs intéresser par les produits high-techs. Il est donc ouvert au grand publique et par conséquent tout le monde est capable d’interagir avec lui et de l’utiliser.</w:t>
+        <w:t>Ce projet cible en premier lieu les consommateurs intéresser par les produits high-techs. Il est donc ouvert au grand publique et par conséquent tout le monde est capable d’interagir avec lui et de l’utiliser.</w:t>
       </w:r>
     </w:p>
     <w:p>
@@ -806,7 +825,15 @@
     </w:p>
     <w:p>
       <w:r>
-        <w:t>Dans l’état actuel et ne disposant que de commerces physiques l’entreprise « DzTechly » peine à s’étendre.  La question qui se pose donc est : Comment facilité la vente de produits high-techs pour l’entreprise mais également pour le consommateur mais également d’en augmenter le rendement et la productivité ?</w:t>
+        <w:t>Dans l’état actuel et ne disposant que de commerces physiques l’entreprise « </w:t>
+      </w:r>
+      <w:proofErr w:type="spellStart"/>
+      <w:r>
+        <w:t>DzTechly</w:t>
+      </w:r>
+      <w:proofErr w:type="spellEnd"/>
+      <w:r>
+        <w:t> » peine à s’étendre.  La question qui se pose donc est : Comment facilité la vente de produits high-techs pour l’entreprise mais également pour le consommateur mais également d’en augmenter le rendement et la productivité ?</w:t>
       </w:r>
     </w:p>
     <w:p>
@@ -885,7 +912,21 @@
         </w:numPr>
       </w:pPr>
       <w:r>
-        <w:t>Permettre a l’entreprise de toucher une publique plus vaste.</w:t>
+        <w:t xml:space="preserve">Permettre </w:t>
+      </w:r>
+      <w:r>
+        <w:t>à</w:t>
+      </w:r>
+      <w:r>
+        <w:t xml:space="preserve"> l’entreprise de toucher une publique plus vaste.</w:t>
+      </w:r>
+    </w:p>
+    <w:p>
+      <w:pPr>
+        <w:ind w:firstLine="0"/>
+      </w:pPr>
+      <w:r>
+        <w:br w:type="page"/>
       </w:r>
     </w:p>
     <w:p>
@@ -898,6 +939,7 @@
         <w:jc w:val="center"/>
       </w:pPr>
       <w:r>
+        <w:lastRenderedPageBreak/>
         <w:t>Besoins et contraintes liés au projet</w:t>
       </w:r>
     </w:p>
@@ -954,10 +996,15 @@
     </w:p>
     <w:p>
       <w:r>
-        <w:t xml:space="preserve">Ainsi le stock d’un produit n’est débité qu’au moment d’un payement bien effectué et uniquement à ce moment-là et ceux après vérification de la disponibilité du produit. </w:t>
-      </w:r>
-    </w:p>
-    <w:p/>
+        <w:t>Ainsi le stock d’un produit n’est débité qu’au moment d’un payement bien effectué et uniquement à ce moment-là et ceux après vérification de la disponibilité du produit.</w:t>
+      </w:r>
+      <w:r>
+        <w:t xml:space="preserve"> Le panier restera donc en mémoire pour une durée de temps significative de 7 jours.</w:t>
+      </w:r>
+      <w:r>
+        <w:t xml:space="preserve"> </w:t>
+      </w:r>
+    </w:p>
     <w:p>
       <w:pPr>
         <w:pStyle w:val="Titre3"/>
@@ -982,7 +1029,13 @@
         <w:t>Visiteur</w:t>
       </w:r>
       <w:r>
-        <w:t>, les fonctionnalités d’achat d’articles, de modification de son compte personnel et d’accès à l’historique de ces achats en ligne.</w:t>
+        <w:t>, les fonctionnalités d’achat d’articles, de modification de son compte personnel et d’accès à l’historique de ces achats en ligne</w:t>
+      </w:r>
+      <w:r>
+        <w:t>, et des reçus de paiement</w:t>
+      </w:r>
+      <w:r>
+        <w:t>.</w:t>
       </w:r>
     </w:p>
     <w:p>
@@ -1000,7 +1053,32 @@
     </w:p>
     <w:p>
       <w:r>
-        <w:t>Il peut aussi configurer un ordinateur personnalisés directeur sur l’application.</w:t>
+        <w:t xml:space="preserve">L’acheteur est </w:t>
+      </w:r>
+      <w:r>
+        <w:t>notifié</w:t>
+      </w:r>
+      <w:r>
+        <w:t xml:space="preserve"> en cas de re-stock d’un produit </w:t>
+      </w:r>
+      <w:r>
+        <w:t>à l’aide un mail.</w:t>
+      </w:r>
+    </w:p>
+    <w:p>
+      <w:r>
+        <w:t>Après un achat réussi, l’acheteur reçois un mail de confirmation.</w:t>
+      </w:r>
+    </w:p>
+    <w:p>
+      <w:r>
+        <w:t xml:space="preserve">Il peut aussi configurer </w:t>
+      </w:r>
+      <w:r>
+        <w:t>un ordinateur personnalisé</w:t>
+      </w:r>
+      <w:r>
+        <w:t xml:space="preserve"> sur l’application.</w:t>
       </w:r>
     </w:p>
     <w:p>
@@ -1046,10 +1124,7 @@
         <w:t>Commerçant</w:t>
       </w:r>
       <w:r>
-        <w:t xml:space="preserve"> et </w:t>
-      </w:r>
-      <w:r>
-        <w:t>l’</w:t>
+        <w:t xml:space="preserve"> et l’</w:t>
       </w:r>
       <w:r>
         <w:rPr>
@@ -1066,14 +1141,7 @@
           <w:b/>
           <w:bCs/>
         </w:rPr>
-        <w:t>Visiteur</w:t>
-      </w:r>
-      <w:r>
-        <w:rPr>
-          <w:b/>
-          <w:bCs/>
-        </w:rPr>
-        <w:t xml:space="preserve"> </w:t>
+        <w:t xml:space="preserve">Visiteur </w:t>
       </w:r>
       <w:r>
         <w:t xml:space="preserve">pour en </w:t>
@@ -1384,7 +1452,10 @@
               <w:cnfStyle w:val="000000000000" w:firstRow="0" w:lastRow="0" w:firstColumn="0" w:lastColumn="0" w:oddVBand="0" w:evenVBand="0" w:oddHBand="0" w:evenHBand="0" w:firstRowFirstColumn="0" w:firstRowLastColumn="0" w:lastRowFirstColumn="0" w:lastRowLastColumn="0"/>
             </w:pPr>
             <w:r>
-              <w:t>Imprimer un reçu qui peut être utiliser au magasin physique pour rendre le produits (Défaillance, produit inadéquat aux attentes du client…)</w:t>
+              <w:t>Demander</w:t>
+            </w:r>
+            <w:r>
+              <w:t xml:space="preserve"> un reçu qui peut être utiliser au magasin physique pour rendre le produits (Défaillance, produit inadéquat aux attentes du client…)</w:t>
             </w:r>
           </w:p>
           <w:p>
@@ -1439,6 +1510,25 @@
               <w:t>Configurer un ordinateur personnalisé.</w:t>
             </w:r>
           </w:p>
+          <w:p>
+            <w:pPr>
+              <w:pStyle w:val="Paragraphedeliste"/>
+              <w:numPr>
+                <w:ilvl w:val="0"/>
+                <w:numId w:val="17"/>
+              </w:numPr>
+              <w:cnfStyle w:val="000000000000" w:firstRow="0" w:lastRow="0" w:firstColumn="0" w:lastColumn="0" w:oddVBand="0" w:evenVBand="0" w:oddHBand="0" w:evenHBand="0" w:firstRowFirstColumn="0" w:firstRowLastColumn="0" w:lastRowFirstColumn="0" w:lastRowLastColumn="0"/>
+            </w:pPr>
+            <w:r>
+              <w:t>Notification en cas d’alimentation de produit mis en attente</w:t>
+            </w:r>
+            <w:r>
+              <w:t xml:space="preserve"> ou d’achat réussi</w:t>
+            </w:r>
+            <w:r>
+              <w:t>.</w:t>
+            </w:r>
+          </w:p>
         </w:tc>
       </w:tr>
       <w:tr>
@@ -1483,6 +1573,7 @@
               <w:cnfStyle w:val="000000100000" w:firstRow="0" w:lastRow="0" w:firstColumn="0" w:lastColumn="0" w:oddVBand="0" w:evenVBand="0" w:oddHBand="1" w:evenHBand="0" w:firstRowFirstColumn="0" w:firstRowLastColumn="0" w:lastRowFirstColumn="0" w:lastRowLastColumn="0"/>
             </w:pPr>
             <w:r>
+              <w:lastRenderedPageBreak/>
               <w:t>Gérer les produits (Ajout, modification et suppression)</w:t>
             </w:r>
           </w:p>
@@ -1496,7 +1587,13 @@
               <w:cnfStyle w:val="000000100000" w:firstRow="0" w:lastRow="0" w:firstColumn="0" w:lastColumn="0" w:oddVBand="0" w:evenVBand="0" w:oddHBand="1" w:evenHBand="0" w:firstRowFirstColumn="0" w:firstRowLastColumn="0" w:lastRowFirstColumn="0" w:lastRowLastColumn="0"/>
             </w:pPr>
             <w:r>
-              <w:t>Gérer le stock des produit (Incrémenter et décrémenter)</w:t>
+              <w:t>Gérer le stock des produit (Incrémenter et décrémenter</w:t>
+            </w:r>
+            <w:r>
+              <w:t>, gestion des ruptures de stock</w:t>
+            </w:r>
+            <w:r>
+              <w:t>)</w:t>
             </w:r>
           </w:p>
           <w:p>
@@ -1509,7 +1606,6 @@
               <w:cnfStyle w:val="000000100000" w:firstRow="0" w:lastRow="0" w:firstColumn="0" w:lastColumn="0" w:oddVBand="0" w:evenVBand="0" w:oddHBand="1" w:evenHBand="0" w:firstRowFirstColumn="0" w:firstRowLastColumn="0" w:lastRowFirstColumn="0" w:lastRowLastColumn="0"/>
             </w:pPr>
             <w:r>
-              <w:lastRenderedPageBreak/>
               <w:t>Supprimer l’avis d’un utilisateur.</w:t>
             </w:r>
           </w:p>
@@ -1523,7 +1619,31 @@
               <w:cnfStyle w:val="000000100000" w:firstRow="0" w:lastRow="0" w:firstColumn="0" w:lastColumn="0" w:oddVBand="0" w:evenVBand="0" w:oddHBand="1" w:evenHBand="0" w:firstRowFirstColumn="0" w:firstRowLastColumn="0" w:lastRowFirstColumn="0" w:lastRowLastColumn="0"/>
             </w:pPr>
             <w:r>
-              <w:t>Accès a un historique et des statistiques d’achats.</w:t>
+              <w:t xml:space="preserve">Accès </w:t>
+            </w:r>
+            <w:r>
+              <w:t>à</w:t>
+            </w:r>
+            <w:r>
+              <w:t xml:space="preserve"> </w:t>
+            </w:r>
+            <w:r>
+              <w:t>l’</w:t>
+            </w:r>
+            <w:r>
+              <w:t>historique</w:t>
+            </w:r>
+            <w:r>
+              <w:t xml:space="preserve"> </w:t>
+            </w:r>
+            <w:r>
+              <w:t>statistiques d</w:t>
+            </w:r>
+            <w:r>
+              <w:t xml:space="preserve">es </w:t>
+            </w:r>
+            <w:r>
+              <w:t>achats.</w:t>
             </w:r>
           </w:p>
           <w:p>
@@ -1552,7 +1672,243 @@
       </w:pPr>
       <w:r>
         <w:lastRenderedPageBreak/>
-        <w:t>Identification des besoins non fonctionnelles et des contraintes :</w:t>
+        <w:t>Identification des exigences fonctionnelles :</w:t>
+      </w:r>
+    </w:p>
+    <w:p>
+      <w:pPr>
+        <w:pStyle w:val="Paragraphedeliste"/>
+        <w:numPr>
+          <w:ilvl w:val="0"/>
+          <w:numId w:val="24"/>
+        </w:numPr>
+      </w:pPr>
+      <w:r>
+        <w:t>La fonctionnalité d</w:t>
+      </w:r>
+      <w:r>
+        <w:t>’inscription doit permettre à tous les visiteurs de s’enregistrer avec une adresse mail et un mot de passe, en plus d’informations personnelles optionnelles.</w:t>
+      </w:r>
+    </w:p>
+    <w:p>
+      <w:pPr>
+        <w:pStyle w:val="Paragraphedeliste"/>
+        <w:numPr>
+          <w:ilvl w:val="0"/>
+          <w:numId w:val="24"/>
+        </w:numPr>
+      </w:pPr>
+      <w:r>
+        <w:t>La fonctionnalité d’authentification doit permettre à tous visiteur déjà inscrit de se connecter au serveur et d’accéder aux fonctions propres aux acheteurs.</w:t>
+      </w:r>
+    </w:p>
+    <w:p>
+      <w:pPr>
+        <w:pStyle w:val="Paragraphedeliste"/>
+        <w:numPr>
+          <w:ilvl w:val="0"/>
+          <w:numId w:val="24"/>
+        </w:numPr>
+      </w:pPr>
+      <w:r>
+        <w:t>Les fonctions de recherche et de tri doivent permettre a tous utilisateur du système de filtrer avec des mots clé, des catégories, des types, des intervalles de prix l’état de stock actuel des produits.</w:t>
+      </w:r>
+    </w:p>
+    <w:p>
+      <w:pPr>
+        <w:pStyle w:val="Paragraphedeliste"/>
+        <w:numPr>
+          <w:ilvl w:val="0"/>
+          <w:numId w:val="24"/>
+        </w:numPr>
+      </w:pPr>
+      <w:r>
+        <w:t>Les fonctions liées aux adresse email permettes aux acheteurs de confirmer leurs adresse mail</w:t>
+      </w:r>
+      <w:r>
+        <w:t>, de recevoir des mails de confirmation d’achat, et d’alimentation de produit en rupture de stock s’ils sont dans la liste d’attente</w:t>
+      </w:r>
+      <w:r>
+        <w:t xml:space="preserve"> et de récupérer leur mot de passe en cas d’oubli.</w:t>
+      </w:r>
+    </w:p>
+    <w:p>
+      <w:pPr>
+        <w:pStyle w:val="Paragraphedeliste"/>
+        <w:numPr>
+          <w:ilvl w:val="0"/>
+          <w:numId w:val="24"/>
+        </w:numPr>
+      </w:pPr>
+      <w:r>
+        <w:t>L’ajout de produits dans le panier permet à un utilisateur de garder dans une liste personnalisé les produits qu’il désire acheter.</w:t>
+      </w:r>
+    </w:p>
+    <w:p>
+      <w:pPr>
+        <w:pStyle w:val="Paragraphedeliste"/>
+        <w:numPr>
+          <w:ilvl w:val="0"/>
+          <w:numId w:val="24"/>
+        </w:numPr>
+      </w:pPr>
+      <w:r>
+        <w:t>Les acheteurs peuvent avec la fonction d’ajout d’avis, donner leurs avis (Commentaire + Note sur cinq) ou de mettre à jour un avis qu’ils sont déjà donner sur tous les produits disponibles.</w:t>
+      </w:r>
+    </w:p>
+    <w:p>
+      <w:pPr>
+        <w:pStyle w:val="Paragraphedeliste"/>
+        <w:numPr>
+          <w:ilvl w:val="0"/>
+          <w:numId w:val="24"/>
+        </w:numPr>
+      </w:pPr>
+      <w:r>
+        <w:t>Consulter un produit donne aux utilisateur la possibilité d’avoir tous les détails sur un produit incluant le prix, la description, le type, la catégorie, la fiche technique, les avis des utilisateurs, et en cas de rupture de stock, les utilisateurs en attente du produit.</w:t>
+      </w:r>
+    </w:p>
+    <w:p>
+      <w:pPr>
+        <w:pStyle w:val="Paragraphedeliste"/>
+        <w:numPr>
+          <w:ilvl w:val="0"/>
+          <w:numId w:val="24"/>
+        </w:numPr>
+      </w:pPr>
+      <w:r>
+        <w:t>S’enregistrer dans une liste d’attente permet de recevoir en cas d’alimentation du stock du produit une notification par mail.</w:t>
+      </w:r>
+    </w:p>
+    <w:p>
+      <w:pPr>
+        <w:pStyle w:val="Paragraphedeliste"/>
+        <w:numPr>
+          <w:ilvl w:val="0"/>
+          <w:numId w:val="24"/>
+        </w:numPr>
+      </w:pPr>
+      <w:r>
+        <w:t xml:space="preserve">Consulter l’historique des achats permet a un acheteur de consulter toutes les transactions avec le système bancaire </w:t>
+      </w:r>
+      <w:r>
+        <w:rPr>
+          <w:b/>
+          <w:bCs/>
+        </w:rPr>
+        <w:t>Stripe</w:t>
+      </w:r>
+      <w:r>
+        <w:t xml:space="preserve"> </w:t>
+      </w:r>
+      <w:r>
+        <w:rPr>
+          <w:i/>
+          <w:iCs/>
+          <w:sz w:val="20"/>
+          <w:szCs w:val="20"/>
+        </w:rPr>
+        <w:t>(Plus de détails sur Stripe dans la section suivante)</w:t>
+      </w:r>
+      <w:r>
+        <w:t xml:space="preserve"> réussie ou échoué, en plus d’avoir les détails de sa commande et son état d’avancement (Livré, en cours de livraison…).</w:t>
+      </w:r>
+    </w:p>
+    <w:p>
+      <w:pPr>
+        <w:pStyle w:val="Paragraphedeliste"/>
+        <w:numPr>
+          <w:ilvl w:val="0"/>
+          <w:numId w:val="24"/>
+        </w:numPr>
+      </w:pPr>
+      <w:r>
+        <w:t>La demande de reçu de paiement permet a un acheteur de prou</w:t>
+      </w:r>
+      <w:r>
+        <w:t>ver son achat dans un magasin physique et d’ainsi rendre son produit dans les délais au magasin pour une cause bien définie (Défaillance, Inadéquat aux attentes, Produit erroné).</w:t>
+      </w:r>
+    </w:p>
+    <w:p>
+      <w:pPr>
+        <w:pStyle w:val="Paragraphedeliste"/>
+        <w:numPr>
+          <w:ilvl w:val="0"/>
+          <w:numId w:val="24"/>
+        </w:numPr>
+      </w:pPr>
+      <w:r>
+        <w:t>La modification du profil permet de mettre à jours les informations personnelles, l’adresse mail état confirmer ne pourra pas être changer.</w:t>
+      </w:r>
+    </w:p>
+    <w:p>
+      <w:pPr>
+        <w:pStyle w:val="Paragraphedeliste"/>
+        <w:numPr>
+          <w:ilvl w:val="0"/>
+          <w:numId w:val="24"/>
+        </w:numPr>
+      </w:pPr>
+      <w:r>
+        <w:lastRenderedPageBreak/>
+        <w:t>La configuration d’un appareil personnalisé est un outil qui permet à l’utilisateur de combiner plusieurs produits de types différents en stock et compatibles les uns avec les autres pour crée un ordinateur fonctionnel.</w:t>
+      </w:r>
+    </w:p>
+    <w:p>
+      <w:pPr>
+        <w:pStyle w:val="Paragraphedeliste"/>
+        <w:numPr>
+          <w:ilvl w:val="0"/>
+          <w:numId w:val="24"/>
+        </w:numPr>
+      </w:pPr>
+      <w:r>
+        <w:t xml:space="preserve">Les fonctions de gestion sont </w:t>
+      </w:r>
+      <w:r>
+        <w:t>classiques</w:t>
+      </w:r>
+      <w:r>
+        <w:t xml:space="preserve"> et permettes a un commerçant de gérer les produits actuels, d’en ajouter ou d’en </w:t>
+      </w:r>
+      <w:r>
+        <w:t xml:space="preserve">incrémenter la quantité, de gérer les rôles des utilisateurs et d’avoir </w:t>
+      </w:r>
+      <w:r>
+        <w:t xml:space="preserve">l’historique et </w:t>
+      </w:r>
+      <w:r>
+        <w:t>des statistiques sur les ventes</w:t>
+      </w:r>
+      <w:r>
+        <w:t>.</w:t>
+      </w:r>
+    </w:p>
+    <w:p>
+      <w:pPr>
+        <w:pStyle w:val="Titre2"/>
+        <w:numPr>
+          <w:ilvl w:val="0"/>
+          <w:numId w:val="13"/>
+        </w:numPr>
+      </w:pPr>
+      <w:r>
+        <w:t xml:space="preserve">Identification des </w:t>
+      </w:r>
+      <w:r>
+        <w:t>exigences</w:t>
+      </w:r>
+      <w:r>
+        <w:t xml:space="preserve"> non fonctionnelles</w:t>
+      </w:r>
+      <w:r>
+        <w:t xml:space="preserve"> et des contraintes</w:t>
+      </w:r>
+      <w:r>
+        <w:t xml:space="preserve"> </w:t>
+      </w:r>
+      <w:r>
+        <w:t>:</w:t>
       </w:r>
     </w:p>
     <w:p>
@@ -1587,20 +1943,10 @@
           <w:b/>
           <w:bCs/>
         </w:rPr>
-        <w:t>Sécurité</w:t>
-      </w:r>
-      <w:r>
-        <w:rPr>
-          <w:b/>
-          <w:bCs/>
-        </w:rPr>
-        <w:t> :</w:t>
-      </w:r>
-      <w:r>
-        <w:t> </w:t>
-      </w:r>
-      <w:r>
-        <w:t>Dans le contexte d’une application a transaction bancaire la sécurité est primordiale.</w:t>
+        <w:t>Sécurité :</w:t>
+      </w:r>
+      <w:r>
+        <w:t> Dans le contexte d’une application a transaction bancaire la sécurité est primordiale.</w:t>
       </w:r>
     </w:p>
     <w:p>
@@ -1612,13 +1958,7 @@
         </w:numPr>
       </w:pPr>
       <w:r>
-        <w:t>G</w:t>
-      </w:r>
-      <w:r>
-        <w:t>arantir la sécurité d’accès aux différents comptes</w:t>
-      </w:r>
-      <w:r>
-        <w:t>.</w:t>
+        <w:t>Garantir la sécurité d’accès aux différents comptes.</w:t>
       </w:r>
     </w:p>
     <w:p>
@@ -1630,10 +1970,7 @@
         </w:numPr>
       </w:pPr>
       <w:r>
-        <w:t>Les mots de passe son haché dans la base de données</w:t>
-      </w:r>
-      <w:r>
-        <w:t>.</w:t>
+        <w:t>Les mots de passe son haché dans la base de données.</w:t>
       </w:r>
     </w:p>
     <w:p>
@@ -1688,13 +2025,7 @@
         <w:t>Ergonomie</w:t>
       </w:r>
       <w:r>
-        <w:t xml:space="preserve"> : l'application web et l’application mobile offrent une interface conviviale et </w:t>
-      </w:r>
-      <w:r>
-        <w:t>intuitive</w:t>
-      </w:r>
-      <w:r>
-        <w:t xml:space="preserve"> à utiliser.</w:t>
+        <w:t> : l'application web et l’application mobile offrent une interface conviviale et intuitive à utiliser.</w:t>
       </w:r>
     </w:p>
     <w:p>
@@ -1750,17 +2081,1091 @@
         <w:t xml:space="preserve"> Il est en outre facile d’ajouter une fonctionnalité au système sans que cela </w:t>
       </w:r>
       <w:r>
-        <w:t>prend</w:t>
+        <w:t>prenne</w:t>
       </w:r>
       <w:r>
         <w:t xml:space="preserve"> du temps.</w:t>
       </w:r>
     </w:p>
+    <w:p>
+      <w:pPr>
+        <w:pStyle w:val="Paragraphedeliste"/>
+        <w:numPr>
+          <w:ilvl w:val="0"/>
+          <w:numId w:val="20"/>
+        </w:numPr>
+      </w:pPr>
+      <w:r>
+        <w:t xml:space="preserve">Le projet </w:t>
+      </w:r>
+      <w:r>
+        <w:t xml:space="preserve">doit être développer en </w:t>
+      </w:r>
+      <w:r>
+        <w:rPr>
+          <w:b/>
+          <w:bCs/>
+        </w:rPr>
+        <w:t>C#</w:t>
+      </w:r>
+      <w:r>
+        <w:t xml:space="preserve"> côté serveur, avec le </w:t>
+      </w:r>
+      <w:r>
+        <w:t>Framework</w:t>
+      </w:r>
+      <w:r>
+        <w:rPr>
+          <w:b/>
+          <w:bCs/>
+        </w:rPr>
+        <w:t xml:space="preserve"> Xamarin</w:t>
+      </w:r>
+      <w:r>
+        <w:t xml:space="preserve"> pour la partie mobile, l’application web sera développer avec </w:t>
+      </w:r>
+      <w:r>
+        <w:rPr>
+          <w:b/>
+          <w:bCs/>
+        </w:rPr>
+        <w:t>Angular</w:t>
+      </w:r>
+      <w:r>
+        <w:rPr>
+          <w:b/>
+          <w:bCs/>
+        </w:rPr>
+        <w:t xml:space="preserve"> 11</w:t>
+      </w:r>
+      <w:r>
+        <w:rPr>
+          <w:b/>
+          <w:bCs/>
+        </w:rPr>
+        <w:t>.</w:t>
+      </w:r>
+    </w:p>
+    <w:p>
+      <w:pPr>
+        <w:pStyle w:val="Paragraphedeliste"/>
+        <w:numPr>
+          <w:ilvl w:val="0"/>
+          <w:numId w:val="20"/>
+        </w:numPr>
+      </w:pPr>
+      <w:r>
+        <w:t>Les applications sont disponibles en Anglais.</w:t>
+      </w:r>
+    </w:p>
+    <w:p>
+      <w:pPr>
+        <w:pStyle w:val="Paragraphedeliste"/>
+        <w:numPr>
+          <w:ilvl w:val="0"/>
+          <w:numId w:val="20"/>
+        </w:numPr>
+      </w:pPr>
+      <w:r>
+        <w:t xml:space="preserve">Les E-mails seront envoyés depuis un mailer tier </w:t>
+      </w:r>
+      <w:r>
+        <w:rPr>
+          <w:b/>
+          <w:bCs/>
+        </w:rPr>
+        <w:t xml:space="preserve">Sendinblue, </w:t>
+      </w:r>
+      <w:r>
+        <w:t>qui permet l’envoi de mails en masse très rapidement.</w:t>
+      </w:r>
+    </w:p>
+    <w:p>
+      <w:pPr>
+        <w:pStyle w:val="Paragraphedeliste"/>
+        <w:numPr>
+          <w:ilvl w:val="0"/>
+          <w:numId w:val="20"/>
+        </w:numPr>
+      </w:pPr>
+      <w:r>
+        <w:rPr>
+          <w:b/>
+          <w:bCs/>
+        </w:rPr>
+        <w:t xml:space="preserve">Stripe, </w:t>
+      </w:r>
+      <w:r>
+        <w:t>un gestionnaire bancaire sera utilisé, cet outil est fiable, bien documenté et sécurisé, il est également utilisable dans la majorité des pays du monde. Malgré le fait qu’il prend un pourcentage sur chaque vente, il assure la sécurité légale requise</w:t>
+      </w:r>
+      <w:r>
+        <w:t xml:space="preserve"> qui serait bien plus couteuse en matériel et en argent pour être conforme aux normes internationales</w:t>
+      </w:r>
+      <w:r>
+        <w:t>.</w:t>
+      </w:r>
+    </w:p>
+    <w:p>
+      <w:pPr>
+        <w:pStyle w:val="Paragraphedeliste"/>
+        <w:numPr>
+          <w:ilvl w:val="0"/>
+          <w:numId w:val="20"/>
+        </w:numPr>
+      </w:pPr>
+      <w:r>
+        <w:t xml:space="preserve">Les </w:t>
+      </w:r>
+      <w:r>
+        <w:rPr>
+          <w:b/>
+          <w:bCs/>
+        </w:rPr>
+        <w:t xml:space="preserve">End-Points </w:t>
+      </w:r>
+      <w:r>
+        <w:t>de l’</w:t>
+      </w:r>
+      <w:r>
+        <w:rPr>
+          <w:b/>
+          <w:bCs/>
+        </w:rPr>
+        <w:t xml:space="preserve">API </w:t>
+      </w:r>
+      <w:r>
+        <w:t xml:space="preserve">sont numériquement documenter à l’aide de </w:t>
+      </w:r>
+      <w:r>
+        <w:rPr>
+          <w:b/>
+          <w:bCs/>
+        </w:rPr>
+        <w:t>Swagger</w:t>
+      </w:r>
+      <w:r>
+        <w:rPr>
+          <w:b/>
+          <w:bCs/>
+        </w:rPr>
+        <w:t xml:space="preserve">. </w:t>
+      </w:r>
+      <w:r>
+        <w:t xml:space="preserve">Swagger est un langage de description d’interface d’api avec </w:t>
+      </w:r>
+      <w:r>
+        <w:rPr>
+          <w:b/>
+          <w:bCs/>
+        </w:rPr>
+        <w:t>JSON</w:t>
+      </w:r>
+      <w:r>
+        <w:t>. Cet outil permet de facilité grandement le développement des applications clientes (Mobile et Web).</w:t>
+      </w:r>
+    </w:p>
+    <w:p>
+      <w:pPr>
+        <w:pStyle w:val="Paragraphedeliste"/>
+        <w:numPr>
+          <w:ilvl w:val="0"/>
+          <w:numId w:val="20"/>
+        </w:numPr>
+        <w:rPr>
+          <w:b/>
+          <w:bCs/>
+        </w:rPr>
+      </w:pPr>
+      <w:r>
+        <w:lastRenderedPageBreak/>
+        <w:t xml:space="preserve">L’application mobile doit être utilisable sur tout appareil avec </w:t>
+      </w:r>
+      <w:r>
+        <w:rPr>
+          <w:b/>
+          <w:bCs/>
+        </w:rPr>
+        <w:t xml:space="preserve">Android 6.0 </w:t>
+      </w:r>
+      <w:r>
+        <w:rPr>
+          <w:b/>
+          <w:bCs/>
+        </w:rPr>
+        <w:t>ou supérieur</w:t>
+      </w:r>
+      <w:r>
+        <w:rPr>
+          <w:b/>
+          <w:bCs/>
+        </w:rPr>
+        <w:t>.</w:t>
+      </w:r>
+    </w:p>
+    <w:p>
+      <w:pPr>
+        <w:ind w:firstLine="0"/>
+        <w:rPr>
+          <w:b/>
+          <w:bCs/>
+        </w:rPr>
+      </w:pPr>
+      <w:r>
+        <w:rPr>
+          <w:b/>
+          <w:bCs/>
+        </w:rPr>
+        <w:br w:type="page"/>
+      </w:r>
+    </w:p>
+    <w:p>
+      <w:pPr>
+        <w:pStyle w:val="Titre1"/>
+        <w:numPr>
+          <w:ilvl w:val="0"/>
+          <w:numId w:val="4"/>
+        </w:numPr>
+        <w:jc w:val="center"/>
+      </w:pPr>
+      <w:r>
+        <w:lastRenderedPageBreak/>
+        <w:t>Résultats attendus</w:t>
+      </w:r>
+    </w:p>
+    <w:p>
+      <w:pPr>
+        <w:pStyle w:val="Titre2"/>
+        <w:numPr>
+          <w:ilvl w:val="0"/>
+          <w:numId w:val="25"/>
+        </w:numPr>
+      </w:pPr>
+      <w:r>
+        <w:t>Application Serveur (Api) :</w:t>
+      </w:r>
+    </w:p>
+    <w:p>
+      <w:pPr>
+        <w:rPr>
+          <w:b/>
+          <w:bCs/>
+        </w:rPr>
+      </w:pPr>
+      <w:r>
+        <w:t xml:space="preserve">Livraison d’une application serveur sous </w:t>
+      </w:r>
+      <w:r>
+        <w:rPr>
+          <w:b/>
+          <w:bCs/>
+        </w:rPr>
+        <w:t>ASP.NET Core</w:t>
+      </w:r>
+      <w:r>
+        <w:rPr>
+          <w:b/>
+          <w:bCs/>
+        </w:rPr>
+        <w:t xml:space="preserve">, </w:t>
+      </w:r>
+      <w:r>
+        <w:t xml:space="preserve">muni d’une documentation électronique des </w:t>
+      </w:r>
+      <w:r>
+        <w:rPr>
+          <w:b/>
+          <w:bCs/>
+        </w:rPr>
+        <w:t xml:space="preserve">End-Points </w:t>
+      </w:r>
+      <w:r>
+        <w:t>et</w:t>
+      </w:r>
+      <w:r>
+        <w:rPr>
+          <w:b/>
+          <w:bCs/>
+        </w:rPr>
+        <w:t xml:space="preserve"> </w:t>
+      </w:r>
+      <w:r>
+        <w:t xml:space="preserve">des </w:t>
+      </w:r>
+      <w:r>
+        <w:rPr>
+          <w:b/>
+          <w:bCs/>
+        </w:rPr>
+        <w:t xml:space="preserve">Entités, </w:t>
+      </w:r>
+      <w:r>
+        <w:t xml:space="preserve">cette application est destinée a être déployer sur un serveur </w:t>
+      </w:r>
+      <w:r>
+        <w:rPr>
+          <w:b/>
+          <w:bCs/>
+        </w:rPr>
+        <w:t xml:space="preserve">Linux </w:t>
+      </w:r>
+      <w:r>
+        <w:t xml:space="preserve">ou </w:t>
+      </w:r>
+      <w:r>
+        <w:rPr>
+          <w:b/>
+          <w:bCs/>
+        </w:rPr>
+        <w:t>Windows.</w:t>
+      </w:r>
+    </w:p>
+    <w:p>
+      <w:pPr>
+        <w:rPr>
+          <w:b/>
+          <w:bCs/>
+        </w:rPr>
+      </w:pPr>
+    </w:p>
+    <w:p>
+      <w:pPr>
+        <w:pStyle w:val="Titre3"/>
+        <w:numPr>
+          <w:ilvl w:val="0"/>
+          <w:numId w:val="26"/>
+        </w:numPr>
+      </w:pPr>
+      <w:r>
+        <w:t>Quel que images </w:t>
+      </w:r>
+      <w:r>
+        <w:t xml:space="preserve">(Documentation de l’api avec Swagger) </w:t>
+      </w:r>
+      <w:r>
+        <w:t>:</w:t>
+      </w:r>
+      <w:r>
+        <w:t xml:space="preserve"> </w:t>
+      </w:r>
+    </w:p>
+    <w:p>
+      <w:pPr>
+        <w:ind w:firstLine="0"/>
+      </w:pPr>
+      <w:r>
+        <w:rPr>
+          <w:noProof/>
+        </w:rPr>
+        <w:drawing>
+          <wp:inline distT="0" distB="0" distL="0" distR="0" wp14:anchorId="1FC91304" wp14:editId="084A1690">
+            <wp:extent cx="5970474" cy="2849033"/>
+            <wp:effectExtent l="133350" t="114300" r="106680" b="142240"/>
+            <wp:docPr id="2" name="Image 2"/>
+            <wp:cNvGraphicFramePr>
+              <a:graphicFrameLocks xmlns:a="http://schemas.openxmlformats.org/drawingml/2006/main" noChangeAspect="1"/>
+            </wp:cNvGraphicFramePr>
+            <a:graphic xmlns:a="http://schemas.openxmlformats.org/drawingml/2006/main">
+              <a:graphicData uri="http://schemas.openxmlformats.org/drawingml/2006/picture">
+                <pic:pic xmlns:pic="http://schemas.openxmlformats.org/drawingml/2006/picture">
+                  <pic:nvPicPr>
+                    <pic:cNvPr id="2" name="Image 2"/>
+                    <pic:cNvPicPr/>
+                  </pic:nvPicPr>
+                  <pic:blipFill>
+                    <a:blip r:embed="rId7" cstate="print">
+                      <a:extLst>
+                        <a:ext uri="{28A0092B-C50C-407E-A947-70E740481C1C}">
+                          <a14:useLocalDpi xmlns:a14="http://schemas.microsoft.com/office/drawing/2010/main" val="0"/>
+                        </a:ext>
+                      </a:extLst>
+                    </a:blip>
+                    <a:stretch>
+                      <a:fillRect/>
+                    </a:stretch>
+                  </pic:blipFill>
+                  <pic:spPr>
+                    <a:xfrm>
+                      <a:off x="0" y="0"/>
+                      <a:ext cx="5976573" cy="2851943"/>
+                    </a:xfrm>
+                    <a:prstGeom prst="rect">
+                      <a:avLst/>
+                    </a:prstGeom>
+                    <a:solidFill>
+                      <a:srgbClr val="FFFFFF">
+                        <a:shade val="85000"/>
+                      </a:srgbClr>
+                    </a:solidFill>
+                    <a:ln w="88900" cap="sq">
+                      <a:solidFill>
+                        <a:srgbClr val="FFFFFF"/>
+                      </a:solidFill>
+                      <a:miter lim="800000"/>
+                    </a:ln>
+                    <a:effectLst>
+                      <a:outerShdw blurRad="55000" dist="18000" dir="5400000" algn="tl" rotWithShape="0">
+                        <a:srgbClr val="000000">
+                          <a:alpha val="40000"/>
+                        </a:srgbClr>
+                      </a:outerShdw>
+                    </a:effectLst>
+                    <a:scene3d>
+                      <a:camera prst="orthographicFront"/>
+                      <a:lightRig rig="twoPt" dir="t">
+                        <a:rot lat="0" lon="0" rev="7200000"/>
+                      </a:lightRig>
+                    </a:scene3d>
+                    <a:sp3d>
+                      <a:bevelT w="25400" h="19050"/>
+                      <a:contourClr>
+                        <a:srgbClr val="FFFFFF"/>
+                      </a:contourClr>
+                    </a:sp3d>
+                  </pic:spPr>
+                </pic:pic>
+              </a:graphicData>
+            </a:graphic>
+          </wp:inline>
+        </w:drawing>
+      </w:r>
+      <w:r>
+        <w:rPr>
+          <w:noProof/>
+        </w:rPr>
+        <w:drawing>
+          <wp:inline distT="0" distB="0" distL="0" distR="0" wp14:anchorId="364A4391" wp14:editId="077EAF63">
+            <wp:extent cx="5971540" cy="3001433"/>
+            <wp:effectExtent l="133350" t="114300" r="124460" b="161290"/>
+            <wp:docPr id="7" name="Image 7"/>
+            <wp:cNvGraphicFramePr>
+              <a:graphicFrameLocks xmlns:a="http://schemas.openxmlformats.org/drawingml/2006/main" noChangeAspect="1"/>
+            </wp:cNvGraphicFramePr>
+            <a:graphic xmlns:a="http://schemas.openxmlformats.org/drawingml/2006/main">
+              <a:graphicData uri="http://schemas.openxmlformats.org/drawingml/2006/picture">
+                <pic:pic xmlns:pic="http://schemas.openxmlformats.org/drawingml/2006/picture">
+                  <pic:nvPicPr>
+                    <pic:cNvPr id="7" name="Image 7"/>
+                    <pic:cNvPicPr/>
+                  </pic:nvPicPr>
+                  <pic:blipFill>
+                    <a:blip r:embed="rId8" cstate="print">
+                      <a:extLst>
+                        <a:ext uri="{28A0092B-C50C-407E-A947-70E740481C1C}">
+                          <a14:useLocalDpi xmlns:a14="http://schemas.microsoft.com/office/drawing/2010/main" val="0"/>
+                        </a:ext>
+                      </a:extLst>
+                    </a:blip>
+                    <a:stretch>
+                      <a:fillRect/>
+                    </a:stretch>
+                  </pic:blipFill>
+                  <pic:spPr>
+                    <a:xfrm>
+                      <a:off x="0" y="0"/>
+                      <a:ext cx="6004183" cy="3017840"/>
+                    </a:xfrm>
+                    <a:prstGeom prst="rect">
+                      <a:avLst/>
+                    </a:prstGeom>
+                    <a:solidFill>
+                      <a:srgbClr val="FFFFFF">
+                        <a:shade val="85000"/>
+                      </a:srgbClr>
+                    </a:solidFill>
+                    <a:ln w="88900" cap="sq">
+                      <a:solidFill>
+                        <a:srgbClr val="FFFFFF"/>
+                      </a:solidFill>
+                      <a:miter lim="800000"/>
+                    </a:ln>
+                    <a:effectLst>
+                      <a:outerShdw blurRad="55000" dist="18000" dir="5400000" algn="tl" rotWithShape="0">
+                        <a:srgbClr val="000000">
+                          <a:alpha val="40000"/>
+                        </a:srgbClr>
+                      </a:outerShdw>
+                    </a:effectLst>
+                    <a:scene3d>
+                      <a:camera prst="orthographicFront"/>
+                      <a:lightRig rig="twoPt" dir="t">
+                        <a:rot lat="0" lon="0" rev="7200000"/>
+                      </a:lightRig>
+                    </a:scene3d>
+                    <a:sp3d>
+                      <a:bevelT w="25400" h="19050"/>
+                      <a:contourClr>
+                        <a:srgbClr val="FFFFFF"/>
+                      </a:contourClr>
+                    </a:sp3d>
+                  </pic:spPr>
+                </pic:pic>
+              </a:graphicData>
+            </a:graphic>
+          </wp:inline>
+        </w:drawing>
+      </w:r>
+    </w:p>
+    <w:p>
+      <w:pPr>
+        <w:ind w:firstLine="0"/>
+      </w:pPr>
+      <w:r>
+        <w:rPr>
+          <w:noProof/>
+        </w:rPr>
+        <w:lastRenderedPageBreak/>
+        <w:drawing>
+          <wp:inline distT="0" distB="0" distL="0" distR="0" wp14:anchorId="4929CF30" wp14:editId="7F7B761F">
+            <wp:extent cx="6163310" cy="3138805"/>
+            <wp:effectExtent l="133350" t="114300" r="123190" b="156845"/>
+            <wp:docPr id="6" name="Image 6"/>
+            <wp:cNvGraphicFramePr>
+              <a:graphicFrameLocks xmlns:a="http://schemas.openxmlformats.org/drawingml/2006/main" noChangeAspect="1"/>
+            </wp:cNvGraphicFramePr>
+            <a:graphic xmlns:a="http://schemas.openxmlformats.org/drawingml/2006/main">
+              <a:graphicData uri="http://schemas.openxmlformats.org/drawingml/2006/picture">
+                <pic:pic xmlns:pic="http://schemas.openxmlformats.org/drawingml/2006/picture">
+                  <pic:nvPicPr>
+                    <pic:cNvPr id="6" name="Image 6"/>
+                    <pic:cNvPicPr/>
+                  </pic:nvPicPr>
+                  <pic:blipFill>
+                    <a:blip r:embed="rId9" cstate="print">
+                      <a:extLst>
+                        <a:ext uri="{28A0092B-C50C-407E-A947-70E740481C1C}">
+                          <a14:useLocalDpi xmlns:a14="http://schemas.microsoft.com/office/drawing/2010/main" val="0"/>
+                        </a:ext>
+                      </a:extLst>
+                    </a:blip>
+                    <a:stretch>
+                      <a:fillRect/>
+                    </a:stretch>
+                  </pic:blipFill>
+                  <pic:spPr>
+                    <a:xfrm>
+                      <a:off x="0" y="0"/>
+                      <a:ext cx="6163310" cy="3138805"/>
+                    </a:xfrm>
+                    <a:prstGeom prst="rect">
+                      <a:avLst/>
+                    </a:prstGeom>
+                    <a:solidFill>
+                      <a:srgbClr val="FFFFFF">
+                        <a:shade val="85000"/>
+                      </a:srgbClr>
+                    </a:solidFill>
+                    <a:ln w="88900" cap="sq">
+                      <a:solidFill>
+                        <a:srgbClr val="FFFFFF"/>
+                      </a:solidFill>
+                      <a:miter lim="800000"/>
+                    </a:ln>
+                    <a:effectLst>
+                      <a:outerShdw blurRad="55000" dist="18000" dir="5400000" algn="tl" rotWithShape="0">
+                        <a:srgbClr val="000000">
+                          <a:alpha val="40000"/>
+                        </a:srgbClr>
+                      </a:outerShdw>
+                    </a:effectLst>
+                    <a:scene3d>
+                      <a:camera prst="orthographicFront"/>
+                      <a:lightRig rig="twoPt" dir="t">
+                        <a:rot lat="0" lon="0" rev="7200000"/>
+                      </a:lightRig>
+                    </a:scene3d>
+                    <a:sp3d>
+                      <a:bevelT w="25400" h="19050"/>
+                      <a:contourClr>
+                        <a:srgbClr val="FFFFFF"/>
+                      </a:contourClr>
+                    </a:sp3d>
+                  </pic:spPr>
+                </pic:pic>
+              </a:graphicData>
+            </a:graphic>
+          </wp:inline>
+        </w:drawing>
+      </w:r>
+    </w:p>
+    <w:p>
+      <w:pPr>
+        <w:ind w:firstLine="0"/>
+      </w:pPr>
+      <w:r>
+        <w:br w:type="page"/>
+      </w:r>
+    </w:p>
+    <w:p>
+      <w:pPr>
+        <w:pStyle w:val="Titre2"/>
+        <w:numPr>
+          <w:ilvl w:val="0"/>
+          <w:numId w:val="25"/>
+        </w:numPr>
+      </w:pPr>
+      <w:r>
+        <w:lastRenderedPageBreak/>
+        <w:t>Application Web :</w:t>
+      </w:r>
+    </w:p>
+    <w:p>
+      <w:r>
+        <w:t xml:space="preserve">Livraison d’une application Web sous </w:t>
+      </w:r>
+      <w:r>
+        <w:rPr>
+          <w:b/>
+          <w:bCs/>
+        </w:rPr>
+        <w:t xml:space="preserve">Angular, </w:t>
+      </w:r>
+      <w:r>
+        <w:t xml:space="preserve">qui peut être servi depuis un </w:t>
+      </w:r>
+      <w:r>
+        <w:rPr>
+          <w:b/>
+          <w:bCs/>
+        </w:rPr>
+        <w:t xml:space="preserve">Serveur </w:t>
+      </w:r>
+      <w:r>
+        <w:t>quelconque.</w:t>
+      </w:r>
+    </w:p>
+    <w:p>
+      <w:pPr>
+        <w:pStyle w:val="Titre3"/>
+        <w:numPr>
+          <w:ilvl w:val="0"/>
+          <w:numId w:val="26"/>
+        </w:numPr>
+      </w:pPr>
+      <w:r>
+        <w:t>Quel que images :</w:t>
+      </w:r>
+    </w:p>
+    <w:p>
+      <w:pPr>
+        <w:ind w:firstLine="0"/>
+      </w:pPr>
+      <w:r>
+        <w:rPr>
+          <w:noProof/>
+        </w:rPr>
+        <w:drawing>
+          <wp:inline distT="0" distB="0" distL="0" distR="0" wp14:anchorId="4AC2CC28" wp14:editId="48BEC9B7">
+            <wp:extent cx="5972810" cy="3150870"/>
+            <wp:effectExtent l="133350" t="114300" r="123190" b="163830"/>
+            <wp:docPr id="12" name="Image 12"/>
+            <wp:cNvGraphicFramePr>
+              <a:graphicFrameLocks xmlns:a="http://schemas.openxmlformats.org/drawingml/2006/main" noChangeAspect="1"/>
+            </wp:cNvGraphicFramePr>
+            <a:graphic xmlns:a="http://schemas.openxmlformats.org/drawingml/2006/main">
+              <a:graphicData uri="http://schemas.openxmlformats.org/drawingml/2006/picture">
+                <pic:pic xmlns:pic="http://schemas.openxmlformats.org/drawingml/2006/picture">
+                  <pic:nvPicPr>
+                    <pic:cNvPr id="11" name="Image 11"/>
+                    <pic:cNvPicPr/>
+                  </pic:nvPicPr>
+                  <pic:blipFill>
+                    <a:blip r:embed="rId10" cstate="print">
+                      <a:extLst>
+                        <a:ext uri="{28A0092B-C50C-407E-A947-70E740481C1C}">
+                          <a14:useLocalDpi xmlns:a14="http://schemas.microsoft.com/office/drawing/2010/main" val="0"/>
+                        </a:ext>
+                      </a:extLst>
+                    </a:blip>
+                    <a:stretch>
+                      <a:fillRect/>
+                    </a:stretch>
+                  </pic:blipFill>
+                  <pic:spPr>
+                    <a:xfrm>
+                      <a:off x="0" y="0"/>
+                      <a:ext cx="5972810" cy="3150870"/>
+                    </a:xfrm>
+                    <a:prstGeom prst="rect">
+                      <a:avLst/>
+                    </a:prstGeom>
+                    <a:solidFill>
+                      <a:srgbClr val="FFFFFF">
+                        <a:shade val="85000"/>
+                      </a:srgbClr>
+                    </a:solidFill>
+                    <a:ln w="88900" cap="sq">
+                      <a:solidFill>
+                        <a:srgbClr val="FFFFFF"/>
+                      </a:solidFill>
+                      <a:miter lim="800000"/>
+                    </a:ln>
+                    <a:effectLst>
+                      <a:outerShdw blurRad="55000" dist="18000" dir="5400000" algn="tl" rotWithShape="0">
+                        <a:srgbClr val="000000">
+                          <a:alpha val="40000"/>
+                        </a:srgbClr>
+                      </a:outerShdw>
+                    </a:effectLst>
+                    <a:scene3d>
+                      <a:camera prst="orthographicFront"/>
+                      <a:lightRig rig="twoPt" dir="t">
+                        <a:rot lat="0" lon="0" rev="7200000"/>
+                      </a:lightRig>
+                    </a:scene3d>
+                    <a:sp3d>
+                      <a:bevelT w="25400" h="19050"/>
+                      <a:contourClr>
+                        <a:srgbClr val="FFFFFF"/>
+                      </a:contourClr>
+                    </a:sp3d>
+                  </pic:spPr>
+                </pic:pic>
+              </a:graphicData>
+            </a:graphic>
+          </wp:inline>
+        </w:drawing>
+      </w:r>
+      <w:r>
+        <w:rPr>
+          <w:noProof/>
+        </w:rPr>
+        <w:drawing>
+          <wp:inline distT="0" distB="0" distL="0" distR="0" wp14:anchorId="622CDC03" wp14:editId="2C1EB3D5">
+            <wp:extent cx="5960327" cy="3137532"/>
+            <wp:effectExtent l="133350" t="114300" r="135890" b="158750"/>
+            <wp:docPr id="13" name="Image 13"/>
+            <wp:cNvGraphicFramePr>
+              <a:graphicFrameLocks xmlns:a="http://schemas.openxmlformats.org/drawingml/2006/main" noChangeAspect="1"/>
+            </wp:cNvGraphicFramePr>
+            <a:graphic xmlns:a="http://schemas.openxmlformats.org/drawingml/2006/main">
+              <a:graphicData uri="http://schemas.openxmlformats.org/drawingml/2006/picture">
+                <pic:pic xmlns:pic="http://schemas.openxmlformats.org/drawingml/2006/picture">
+                  <pic:nvPicPr>
+                    <pic:cNvPr id="13" name="Image 13"/>
+                    <pic:cNvPicPr/>
+                  </pic:nvPicPr>
+                  <pic:blipFill>
+                    <a:blip r:embed="rId11" cstate="print">
+                      <a:extLst>
+                        <a:ext uri="{28A0092B-C50C-407E-A947-70E740481C1C}">
+                          <a14:useLocalDpi xmlns:a14="http://schemas.microsoft.com/office/drawing/2010/main" val="0"/>
+                        </a:ext>
+                      </a:extLst>
+                    </a:blip>
+                    <a:stretch>
+                      <a:fillRect/>
+                    </a:stretch>
+                  </pic:blipFill>
+                  <pic:spPr>
+                    <a:xfrm>
+                      <a:off x="0" y="0"/>
+                      <a:ext cx="5960327" cy="3137532"/>
+                    </a:xfrm>
+                    <a:prstGeom prst="rect">
+                      <a:avLst/>
+                    </a:prstGeom>
+                    <a:solidFill>
+                      <a:srgbClr val="FFFFFF">
+                        <a:shade val="85000"/>
+                      </a:srgbClr>
+                    </a:solidFill>
+                    <a:ln w="88900" cap="sq">
+                      <a:solidFill>
+                        <a:srgbClr val="FFFFFF"/>
+                      </a:solidFill>
+                      <a:miter lim="800000"/>
+                    </a:ln>
+                    <a:effectLst>
+                      <a:outerShdw blurRad="55000" dist="18000" dir="5400000" algn="tl" rotWithShape="0">
+                        <a:srgbClr val="000000">
+                          <a:alpha val="40000"/>
+                        </a:srgbClr>
+                      </a:outerShdw>
+                    </a:effectLst>
+                    <a:scene3d>
+                      <a:camera prst="orthographicFront"/>
+                      <a:lightRig rig="twoPt" dir="t">
+                        <a:rot lat="0" lon="0" rev="7200000"/>
+                      </a:lightRig>
+                    </a:scene3d>
+                    <a:sp3d>
+                      <a:bevelT w="25400" h="19050"/>
+                      <a:contourClr>
+                        <a:srgbClr val="FFFFFF"/>
+                      </a:contourClr>
+                    </a:sp3d>
+                  </pic:spPr>
+                </pic:pic>
+              </a:graphicData>
+            </a:graphic>
+          </wp:inline>
+        </w:drawing>
+      </w:r>
+      <w:r>
+        <w:rPr>
+          <w:noProof/>
+        </w:rPr>
+        <w:lastRenderedPageBreak/>
+        <w:drawing>
+          <wp:inline distT="0" distB="0" distL="0" distR="0" wp14:anchorId="62C98E0E" wp14:editId="34A49514">
+            <wp:extent cx="5972810" cy="3124390"/>
+            <wp:effectExtent l="133350" t="114300" r="123190" b="171450"/>
+            <wp:docPr id="14" name="Image 14"/>
+            <wp:cNvGraphicFramePr>
+              <a:graphicFrameLocks xmlns:a="http://schemas.openxmlformats.org/drawingml/2006/main" noChangeAspect="1"/>
+            </wp:cNvGraphicFramePr>
+            <a:graphic xmlns:a="http://schemas.openxmlformats.org/drawingml/2006/main">
+              <a:graphicData uri="http://schemas.openxmlformats.org/drawingml/2006/picture">
+                <pic:pic xmlns:pic="http://schemas.openxmlformats.org/drawingml/2006/picture">
+                  <pic:nvPicPr>
+                    <pic:cNvPr id="14" name="Image 14"/>
+                    <pic:cNvPicPr/>
+                  </pic:nvPicPr>
+                  <pic:blipFill>
+                    <a:blip r:embed="rId12" cstate="print">
+                      <a:extLst>
+                        <a:ext uri="{28A0092B-C50C-407E-A947-70E740481C1C}">
+                          <a14:useLocalDpi xmlns:a14="http://schemas.microsoft.com/office/drawing/2010/main" val="0"/>
+                        </a:ext>
+                      </a:extLst>
+                    </a:blip>
+                    <a:stretch>
+                      <a:fillRect/>
+                    </a:stretch>
+                  </pic:blipFill>
+                  <pic:spPr>
+                    <a:xfrm>
+                      <a:off x="0" y="0"/>
+                      <a:ext cx="5972810" cy="3124390"/>
+                    </a:xfrm>
+                    <a:prstGeom prst="rect">
+                      <a:avLst/>
+                    </a:prstGeom>
+                    <a:solidFill>
+                      <a:srgbClr val="FFFFFF">
+                        <a:shade val="85000"/>
+                      </a:srgbClr>
+                    </a:solidFill>
+                    <a:ln w="88900" cap="sq">
+                      <a:solidFill>
+                        <a:srgbClr val="FFFFFF"/>
+                      </a:solidFill>
+                      <a:miter lim="800000"/>
+                    </a:ln>
+                    <a:effectLst>
+                      <a:outerShdw blurRad="55000" dist="18000" dir="5400000" algn="tl" rotWithShape="0">
+                        <a:srgbClr val="000000">
+                          <a:alpha val="40000"/>
+                        </a:srgbClr>
+                      </a:outerShdw>
+                    </a:effectLst>
+                    <a:scene3d>
+                      <a:camera prst="orthographicFront"/>
+                      <a:lightRig rig="twoPt" dir="t">
+                        <a:rot lat="0" lon="0" rev="7200000"/>
+                      </a:lightRig>
+                    </a:scene3d>
+                    <a:sp3d>
+                      <a:bevelT w="25400" h="19050"/>
+                      <a:contourClr>
+                        <a:srgbClr val="FFFFFF"/>
+                      </a:contourClr>
+                    </a:sp3d>
+                  </pic:spPr>
+                </pic:pic>
+              </a:graphicData>
+            </a:graphic>
+          </wp:inline>
+        </w:drawing>
+      </w:r>
+      <w:r>
+        <w:rPr>
+          <w:noProof/>
+        </w:rPr>
+        <w:drawing>
+          <wp:inline distT="0" distB="0" distL="0" distR="0" wp14:anchorId="2269E372" wp14:editId="0A25017F">
+            <wp:extent cx="5972810" cy="3127520"/>
+            <wp:effectExtent l="133350" t="114300" r="123190" b="168275"/>
+            <wp:docPr id="11" name="Image 11"/>
+            <wp:cNvGraphicFramePr>
+              <a:graphicFrameLocks xmlns:a="http://schemas.openxmlformats.org/drawingml/2006/main" noChangeAspect="1"/>
+            </wp:cNvGraphicFramePr>
+            <a:graphic xmlns:a="http://schemas.openxmlformats.org/drawingml/2006/main">
+              <a:graphicData uri="http://schemas.openxmlformats.org/drawingml/2006/picture">
+                <pic:pic xmlns:pic="http://schemas.openxmlformats.org/drawingml/2006/picture">
+                  <pic:nvPicPr>
+                    <pic:cNvPr id="11" name="Image 11"/>
+                    <pic:cNvPicPr/>
+                  </pic:nvPicPr>
+                  <pic:blipFill>
+                    <a:blip r:embed="rId13" cstate="print">
+                      <a:extLst>
+                        <a:ext uri="{28A0092B-C50C-407E-A947-70E740481C1C}">
+                          <a14:useLocalDpi xmlns:a14="http://schemas.microsoft.com/office/drawing/2010/main" val="0"/>
+                        </a:ext>
+                      </a:extLst>
+                    </a:blip>
+                    <a:stretch>
+                      <a:fillRect/>
+                    </a:stretch>
+                  </pic:blipFill>
+                  <pic:spPr>
+                    <a:xfrm>
+                      <a:off x="0" y="0"/>
+                      <a:ext cx="5972810" cy="3127520"/>
+                    </a:xfrm>
+                    <a:prstGeom prst="rect">
+                      <a:avLst/>
+                    </a:prstGeom>
+                    <a:solidFill>
+                      <a:srgbClr val="FFFFFF">
+                        <a:shade val="85000"/>
+                      </a:srgbClr>
+                    </a:solidFill>
+                    <a:ln w="88900" cap="sq">
+                      <a:solidFill>
+                        <a:srgbClr val="FFFFFF"/>
+                      </a:solidFill>
+                      <a:miter lim="800000"/>
+                    </a:ln>
+                    <a:effectLst>
+                      <a:outerShdw blurRad="55000" dist="18000" dir="5400000" algn="tl" rotWithShape="0">
+                        <a:srgbClr val="000000">
+                          <a:alpha val="40000"/>
+                        </a:srgbClr>
+                      </a:outerShdw>
+                    </a:effectLst>
+                    <a:scene3d>
+                      <a:camera prst="orthographicFront"/>
+                      <a:lightRig rig="twoPt" dir="t">
+                        <a:rot lat="0" lon="0" rev="7200000"/>
+                      </a:lightRig>
+                    </a:scene3d>
+                    <a:sp3d>
+                      <a:bevelT w="25400" h="19050"/>
+                      <a:contourClr>
+                        <a:srgbClr val="FFFFFF"/>
+                      </a:contourClr>
+                    </a:sp3d>
+                  </pic:spPr>
+                </pic:pic>
+              </a:graphicData>
+            </a:graphic>
+          </wp:inline>
+        </w:drawing>
+      </w:r>
+    </w:p>
+    <w:p>
+      <w:pPr>
+        <w:ind w:firstLine="0"/>
+      </w:pPr>
+      <w:r>
+        <w:br w:type="page"/>
+      </w:r>
+    </w:p>
     <w:p/>
-    <w:p/>
-    <w:p/>
-    <w:p/>
-    <w:p/>
+    <w:p>
+      <w:pPr>
+        <w:pStyle w:val="Titre2"/>
+        <w:numPr>
+          <w:ilvl w:val="0"/>
+          <w:numId w:val="25"/>
+        </w:numPr>
+      </w:pPr>
+      <w:r>
+        <w:t>Application mobile :</w:t>
+      </w:r>
+    </w:p>
+    <w:p>
+      <w:pPr>
+        <w:rPr>
+          <w:b/>
+          <w:bCs/>
+        </w:rPr>
+      </w:pPr>
+      <w:r>
+        <w:t xml:space="preserve">Livraison d’une application Mobile pour </w:t>
+      </w:r>
+      <w:r>
+        <w:rPr>
+          <w:b/>
+          <w:bCs/>
+        </w:rPr>
+        <w:t>Android</w:t>
+      </w:r>
+      <w:r>
+        <w:rPr>
+          <w:b/>
+          <w:bCs/>
+        </w:rPr>
+        <w:t xml:space="preserve"> 6.0 </w:t>
+      </w:r>
+      <w:r>
+        <w:t xml:space="preserve">sous forme d’un fichier </w:t>
+      </w:r>
+      <w:r>
+        <w:rPr>
+          <w:b/>
+          <w:bCs/>
+        </w:rPr>
+        <w:t>APK</w:t>
+      </w:r>
+      <w:r>
+        <w:t xml:space="preserve"> qui peut être par exemple, déployer sur le </w:t>
+      </w:r>
+      <w:r>
+        <w:rPr>
+          <w:b/>
+          <w:bCs/>
+        </w:rPr>
+        <w:t>Google Player Store.</w:t>
+      </w:r>
+    </w:p>
+    <w:p>
+      <w:pPr>
+        <w:rPr>
+          <w:i/>
+          <w:iCs/>
+          <w:sz w:val="18"/>
+          <w:szCs w:val="18"/>
+        </w:rPr>
+      </w:pPr>
+      <w:r>
+        <w:t xml:space="preserve"> </w:t>
+      </w:r>
+      <w:r>
+        <w:rPr>
+          <w:i/>
+          <w:iCs/>
+          <w:sz w:val="18"/>
+          <w:szCs w:val="18"/>
+        </w:rPr>
+        <w:t>L’application n’étant pas encore développer aucune image n’est disponible pour le moment.</w:t>
+      </w:r>
+    </w:p>
+    <w:p>
+      <w:pPr>
+        <w:rPr>
+          <w:i/>
+          <w:iCs/>
+          <w:sz w:val="18"/>
+          <w:szCs w:val="18"/>
+        </w:rPr>
+      </w:pPr>
+    </w:p>
+    <w:p>
+      <w:pPr>
+        <w:pStyle w:val="Titre3"/>
+      </w:pPr>
+      <w:r>
+        <w:t>Remarque :</w:t>
+      </w:r>
+    </w:p>
+    <w:p>
+      <w:r>
+        <w:t xml:space="preserve">Le Code source de toutes les applications est également livré au client. </w:t>
+      </w:r>
+    </w:p>
     <w:sectPr>
       <w:pgSz w:w="12240" w:h="15840"/>
       <w:pgMar w:top="1417" w:right="1417" w:bottom="1417" w:left="1417" w:header="720" w:footer="720" w:gutter="0"/>
@@ -1780,6 +3185,119 @@
 <file path=word/numbering.xml><?xml version="1.0" encoding="utf-8"?>
 <w:numbering xmlns:wpc="http://schemas.microsoft.com/office/word/2010/wordprocessingCanvas" xmlns:cx="http://schemas.microsoft.com/office/drawing/2014/chartex" xmlns:cx1="http://schemas.microsoft.com/office/drawing/2015/9/8/chartex" xmlns:cx2="http://schemas.microsoft.com/office/drawing/2015/10/21/chartex" xmlns:cx3="http://schemas.microsoft.com/office/drawing/2016/5/9/chartex" xmlns:cx4="http://schemas.microsoft.com/office/drawing/2016/5/10/chartex" xmlns:cx5="http://schemas.microsoft.com/office/drawing/2016/5/11/chartex" xmlns:cx6="http://schemas.microsoft.com/office/drawing/2016/5/12/chartex" xmlns:cx7="http://schemas.microsoft.com/office/drawing/2016/5/13/chartex" xmlns:cx8="http://schemas.microsoft.com/office/drawing/2016/5/14/chartex" xmlns:mc="http://schemas.openxmlformats.org/markup-compatibility/2006" xmlns:aink="http://schemas.microsoft.com/office/drawing/2016/ink" xmlns:am3d="http://schemas.microsoft.com/office/drawing/2017/model3d" xmlns:o="urn:schemas-microsoft-com:office:office" xmlns:r="http://schemas.openxmlformats.org/officeDocument/2006/relationships" xmlns:m="http://schemas.openxmlformats.org/officeDocument/2006/math" xmlns:v="urn:schemas-microsoft-com:vml" xmlns:wp14="http://schemas.microsoft.com/office/word/2010/wordprocessingDrawing" xmlns:wp="http://schemas.openxmlformats.org/drawingml/2006/wordprocessingDrawing" xmlns:w10="urn:schemas-microsoft-com:office:word" xmlns:w="http://schemas.openxmlformats.org/wordprocessingml/2006/main" xmlns:w14="http://schemas.microsoft.com/office/word/2010/wordml" xmlns:w15="http://schemas.microsoft.com/office/word/2012/wordml" xmlns:w16cex="http://schemas.microsoft.com/office/word/2018/wordml/cex" xmlns:w16cid="http://schemas.microsoft.com/office/word/2016/wordml/cid" xmlns:w16="http://schemas.microsoft.com/office/word/2018/wordml" xmlns:w16sdtdh="http://schemas.microsoft.com/office/word/2020/wordml/sdtdatahash" xmlns:w16se="http://schemas.microsoft.com/office/word/2015/wordml/symex" xmlns:wpg="http://schemas.microsoft.com/office/word/2010/wordprocessingGroup" xmlns:wpi="http://schemas.microsoft.com/office/word/2010/wordprocessingInk" xmlns:wne="http://schemas.microsoft.com/office/word/2006/wordml" xmlns:wps="http://schemas.microsoft.com/office/word/2010/wordprocessingShape" mc:Ignorable="w14 w15 w16se w16cid w16 w16cex w16sdtdh wp14">
   <w:abstractNum w:abstractNumId="0" w15:restartNumberingAfterBreak="0">
+    <w:nsid w:val="13751203"/>
+    <w:multiLevelType w:val="hybridMultilevel"/>
+    <w:tmpl w:val="7C9866FE"/>
+    <w:lvl w:ilvl="0" w:tplc="040C0001">
+      <w:start w:val="1"/>
+      <w:numFmt w:val="bullet"/>
+      <w:lvlText w:val=""/>
+      <w:lvlJc w:val="left"/>
+      <w:pPr>
+        <w:ind w:left="1068" w:hanging="360"/>
+      </w:pPr>
+      <w:rPr>
+        <w:rFonts w:ascii="Symbol" w:hAnsi="Symbol" w:hint="default"/>
+      </w:rPr>
+    </w:lvl>
+    <w:lvl w:ilvl="1" w:tplc="040C0003" w:tentative="1">
+      <w:start w:val="1"/>
+      <w:numFmt w:val="bullet"/>
+      <w:lvlText w:val="o"/>
+      <w:lvlJc w:val="left"/>
+      <w:pPr>
+        <w:ind w:left="1788" w:hanging="360"/>
+      </w:pPr>
+      <w:rPr>
+        <w:rFonts w:ascii="Courier New" w:hAnsi="Courier New" w:cs="Courier New" w:hint="default"/>
+      </w:rPr>
+    </w:lvl>
+    <w:lvl w:ilvl="2" w:tplc="040C0005" w:tentative="1">
+      <w:start w:val="1"/>
+      <w:numFmt w:val="bullet"/>
+      <w:lvlText w:val=""/>
+      <w:lvlJc w:val="left"/>
+      <w:pPr>
+        <w:ind w:left="2508" w:hanging="360"/>
+      </w:pPr>
+      <w:rPr>
+        <w:rFonts w:ascii="Wingdings" w:hAnsi="Wingdings" w:hint="default"/>
+      </w:rPr>
+    </w:lvl>
+    <w:lvl w:ilvl="3" w:tplc="040C0001" w:tentative="1">
+      <w:start w:val="1"/>
+      <w:numFmt w:val="bullet"/>
+      <w:lvlText w:val=""/>
+      <w:lvlJc w:val="left"/>
+      <w:pPr>
+        <w:ind w:left="3228" w:hanging="360"/>
+      </w:pPr>
+      <w:rPr>
+        <w:rFonts w:ascii="Symbol" w:hAnsi="Symbol" w:hint="default"/>
+      </w:rPr>
+    </w:lvl>
+    <w:lvl w:ilvl="4" w:tplc="040C0003" w:tentative="1">
+      <w:start w:val="1"/>
+      <w:numFmt w:val="bullet"/>
+      <w:lvlText w:val="o"/>
+      <w:lvlJc w:val="left"/>
+      <w:pPr>
+        <w:ind w:left="3948" w:hanging="360"/>
+      </w:pPr>
+      <w:rPr>
+        <w:rFonts w:ascii="Courier New" w:hAnsi="Courier New" w:cs="Courier New" w:hint="default"/>
+      </w:rPr>
+    </w:lvl>
+    <w:lvl w:ilvl="5" w:tplc="040C0005" w:tentative="1">
+      <w:start w:val="1"/>
+      <w:numFmt w:val="bullet"/>
+      <w:lvlText w:val=""/>
+      <w:lvlJc w:val="left"/>
+      <w:pPr>
+        <w:ind w:left="4668" w:hanging="360"/>
+      </w:pPr>
+      <w:rPr>
+        <w:rFonts w:ascii="Wingdings" w:hAnsi="Wingdings" w:hint="default"/>
+      </w:rPr>
+    </w:lvl>
+    <w:lvl w:ilvl="6" w:tplc="040C0001" w:tentative="1">
+      <w:start w:val="1"/>
+      <w:numFmt w:val="bullet"/>
+      <w:lvlText w:val=""/>
+      <w:lvlJc w:val="left"/>
+      <w:pPr>
+        <w:ind w:left="5388" w:hanging="360"/>
+      </w:pPr>
+      <w:rPr>
+        <w:rFonts w:ascii="Symbol" w:hAnsi="Symbol" w:hint="default"/>
+      </w:rPr>
+    </w:lvl>
+    <w:lvl w:ilvl="7" w:tplc="040C0003" w:tentative="1">
+      <w:start w:val="1"/>
+      <w:numFmt w:val="bullet"/>
+      <w:lvlText w:val="o"/>
+      <w:lvlJc w:val="left"/>
+      <w:pPr>
+        <w:ind w:left="6108" w:hanging="360"/>
+      </w:pPr>
+      <w:rPr>
+        <w:rFonts w:ascii="Courier New" w:hAnsi="Courier New" w:cs="Courier New" w:hint="default"/>
+      </w:rPr>
+    </w:lvl>
+    <w:lvl w:ilvl="8" w:tplc="040C0005" w:tentative="1">
+      <w:start w:val="1"/>
+      <w:numFmt w:val="bullet"/>
+      <w:lvlText w:val=""/>
+      <w:lvlJc w:val="left"/>
+      <w:pPr>
+        <w:ind w:left="6828" w:hanging="360"/>
+      </w:pPr>
+      <w:rPr>
+        <w:rFonts w:ascii="Wingdings" w:hAnsi="Wingdings" w:hint="default"/>
+      </w:rPr>
+    </w:lvl>
+  </w:abstractNum>
+  <w:abstractNum w:abstractNumId="1" w15:restartNumberingAfterBreak="0">
     <w:nsid w:val="147166A1"/>
     <w:multiLevelType w:val="hybridMultilevel"/>
     <w:tmpl w:val="16B0A29E"/>
@@ -1865,7 +3383,7 @@
       </w:pPr>
     </w:lvl>
   </w:abstractNum>
-  <w:abstractNum w:abstractNumId="1" w15:restartNumberingAfterBreak="0">
+  <w:abstractNum w:abstractNumId="2" w15:restartNumberingAfterBreak="0">
     <w:nsid w:val="16D64A2C"/>
     <w:multiLevelType w:val="hybridMultilevel"/>
     <w:tmpl w:val="604A8138"/>
@@ -1951,7 +3469,7 @@
       </w:pPr>
     </w:lvl>
   </w:abstractNum>
-  <w:abstractNum w:abstractNumId="2" w15:restartNumberingAfterBreak="0">
+  <w:abstractNum w:abstractNumId="3" w15:restartNumberingAfterBreak="0">
     <w:nsid w:val="19601DDF"/>
     <w:multiLevelType w:val="hybridMultilevel"/>
     <w:tmpl w:val="67D0FA06"/>
@@ -2064,7 +3582,7 @@
       </w:rPr>
     </w:lvl>
   </w:abstractNum>
-  <w:abstractNum w:abstractNumId="3" w15:restartNumberingAfterBreak="0">
+  <w:abstractNum w:abstractNumId="4" w15:restartNumberingAfterBreak="0">
     <w:nsid w:val="1EE027E4"/>
     <w:multiLevelType w:val="hybridMultilevel"/>
     <w:tmpl w:val="61C666D6"/>
@@ -2150,7 +3668,7 @@
       </w:pPr>
     </w:lvl>
   </w:abstractNum>
-  <w:abstractNum w:abstractNumId="4" w15:restartNumberingAfterBreak="0">
+  <w:abstractNum w:abstractNumId="5" w15:restartNumberingAfterBreak="0">
     <w:nsid w:val="28463DB1"/>
     <w:multiLevelType w:val="hybridMultilevel"/>
     <w:tmpl w:val="F690B1FE"/>
@@ -2263,7 +3781,7 @@
       </w:rPr>
     </w:lvl>
   </w:abstractNum>
-  <w:abstractNum w:abstractNumId="5" w15:restartNumberingAfterBreak="0">
+  <w:abstractNum w:abstractNumId="6" w15:restartNumberingAfterBreak="0">
     <w:nsid w:val="3F9446A2"/>
     <w:multiLevelType w:val="hybridMultilevel"/>
     <w:tmpl w:val="037E61B2"/>
@@ -2376,7 +3894,7 @@
       </w:rPr>
     </w:lvl>
   </w:abstractNum>
-  <w:abstractNum w:abstractNumId="6" w15:restartNumberingAfterBreak="0">
+  <w:abstractNum w:abstractNumId="7" w15:restartNumberingAfterBreak="0">
     <w:nsid w:val="40955674"/>
     <w:multiLevelType w:val="hybridMultilevel"/>
     <w:tmpl w:val="E2F20824"/>
@@ -2489,7 +4007,7 @@
       </w:rPr>
     </w:lvl>
   </w:abstractNum>
-  <w:abstractNum w:abstractNumId="7" w15:restartNumberingAfterBreak="0">
+  <w:abstractNum w:abstractNumId="8" w15:restartNumberingAfterBreak="0">
     <w:nsid w:val="4BC2260E"/>
     <w:multiLevelType w:val="hybridMultilevel"/>
     <w:tmpl w:val="33CC70A2"/>
@@ -2575,7 +4093,7 @@
       </w:pPr>
     </w:lvl>
   </w:abstractNum>
-  <w:abstractNum w:abstractNumId="8" w15:restartNumberingAfterBreak="0">
+  <w:abstractNum w:abstractNumId="9" w15:restartNumberingAfterBreak="0">
     <w:nsid w:val="4D0C0953"/>
     <w:multiLevelType w:val="hybridMultilevel"/>
     <w:tmpl w:val="37704228"/>
@@ -2661,10 +4179,123 @@
       </w:pPr>
     </w:lvl>
   </w:abstractNum>
-  <w:abstractNum w:abstractNumId="9" w15:restartNumberingAfterBreak="0">
+  <w:abstractNum w:abstractNumId="10" w15:restartNumberingAfterBreak="0">
+    <w:nsid w:val="4ED61D0D"/>
+    <w:multiLevelType w:val="hybridMultilevel"/>
+    <w:tmpl w:val="4DC4EE00"/>
+    <w:lvl w:ilvl="0" w:tplc="040C0001">
+      <w:start w:val="1"/>
+      <w:numFmt w:val="bullet"/>
+      <w:lvlText w:val=""/>
+      <w:lvlJc w:val="left"/>
+      <w:pPr>
+        <w:ind w:left="720" w:hanging="360"/>
+      </w:pPr>
+      <w:rPr>
+        <w:rFonts w:ascii="Symbol" w:hAnsi="Symbol" w:hint="default"/>
+      </w:rPr>
+    </w:lvl>
+    <w:lvl w:ilvl="1" w:tplc="040C0003" w:tentative="1">
+      <w:start w:val="1"/>
+      <w:numFmt w:val="bullet"/>
+      <w:lvlText w:val="o"/>
+      <w:lvlJc w:val="left"/>
+      <w:pPr>
+        <w:ind w:left="1440" w:hanging="360"/>
+      </w:pPr>
+      <w:rPr>
+        <w:rFonts w:ascii="Courier New" w:hAnsi="Courier New" w:cs="Courier New" w:hint="default"/>
+      </w:rPr>
+    </w:lvl>
+    <w:lvl w:ilvl="2" w:tplc="040C0005" w:tentative="1">
+      <w:start w:val="1"/>
+      <w:numFmt w:val="bullet"/>
+      <w:lvlText w:val=""/>
+      <w:lvlJc w:val="left"/>
+      <w:pPr>
+        <w:ind w:left="2160" w:hanging="360"/>
+      </w:pPr>
+      <w:rPr>
+        <w:rFonts w:ascii="Wingdings" w:hAnsi="Wingdings" w:hint="default"/>
+      </w:rPr>
+    </w:lvl>
+    <w:lvl w:ilvl="3" w:tplc="040C0001" w:tentative="1">
+      <w:start w:val="1"/>
+      <w:numFmt w:val="bullet"/>
+      <w:lvlText w:val=""/>
+      <w:lvlJc w:val="left"/>
+      <w:pPr>
+        <w:ind w:left="2880" w:hanging="360"/>
+      </w:pPr>
+      <w:rPr>
+        <w:rFonts w:ascii="Symbol" w:hAnsi="Symbol" w:hint="default"/>
+      </w:rPr>
+    </w:lvl>
+    <w:lvl w:ilvl="4" w:tplc="040C0003" w:tentative="1">
+      <w:start w:val="1"/>
+      <w:numFmt w:val="bullet"/>
+      <w:lvlText w:val="o"/>
+      <w:lvlJc w:val="left"/>
+      <w:pPr>
+        <w:ind w:left="3600" w:hanging="360"/>
+      </w:pPr>
+      <w:rPr>
+        <w:rFonts w:ascii="Courier New" w:hAnsi="Courier New" w:cs="Courier New" w:hint="default"/>
+      </w:rPr>
+    </w:lvl>
+    <w:lvl w:ilvl="5" w:tplc="040C0005" w:tentative="1">
+      <w:start w:val="1"/>
+      <w:numFmt w:val="bullet"/>
+      <w:lvlText w:val=""/>
+      <w:lvlJc w:val="left"/>
+      <w:pPr>
+        <w:ind w:left="4320" w:hanging="360"/>
+      </w:pPr>
+      <w:rPr>
+        <w:rFonts w:ascii="Wingdings" w:hAnsi="Wingdings" w:hint="default"/>
+      </w:rPr>
+    </w:lvl>
+    <w:lvl w:ilvl="6" w:tplc="040C0001" w:tentative="1">
+      <w:start w:val="1"/>
+      <w:numFmt w:val="bullet"/>
+      <w:lvlText w:val=""/>
+      <w:lvlJc w:val="left"/>
+      <w:pPr>
+        <w:ind w:left="5040" w:hanging="360"/>
+      </w:pPr>
+      <w:rPr>
+        <w:rFonts w:ascii="Symbol" w:hAnsi="Symbol" w:hint="default"/>
+      </w:rPr>
+    </w:lvl>
+    <w:lvl w:ilvl="7" w:tplc="040C0003" w:tentative="1">
+      <w:start w:val="1"/>
+      <w:numFmt w:val="bullet"/>
+      <w:lvlText w:val="o"/>
+      <w:lvlJc w:val="left"/>
+      <w:pPr>
+        <w:ind w:left="5760" w:hanging="360"/>
+      </w:pPr>
+      <w:rPr>
+        <w:rFonts w:ascii="Courier New" w:hAnsi="Courier New" w:cs="Courier New" w:hint="default"/>
+      </w:rPr>
+    </w:lvl>
+    <w:lvl w:ilvl="8" w:tplc="040C0005" w:tentative="1">
+      <w:start w:val="1"/>
+      <w:numFmt w:val="bullet"/>
+      <w:lvlText w:val=""/>
+      <w:lvlJc w:val="left"/>
+      <w:pPr>
+        <w:ind w:left="6480" w:hanging="360"/>
+      </w:pPr>
+      <w:rPr>
+        <w:rFonts w:ascii="Wingdings" w:hAnsi="Wingdings" w:hint="default"/>
+      </w:rPr>
+    </w:lvl>
+  </w:abstractNum>
+  <w:abstractNum w:abstractNumId="11" w15:restartNumberingAfterBreak="0">
     <w:nsid w:val="54E056AC"/>
     <w:multiLevelType w:val="hybridMultilevel"/>
-    <w:tmpl w:val="478405A6"/>
+    <w:tmpl w:val="F45CFF78"/>
     <w:lvl w:ilvl="0" w:tplc="040C0001">
       <w:start w:val="1"/>
       <w:numFmt w:val="bullet"/>
@@ -2774,7 +4405,319 @@
       </w:rPr>
     </w:lvl>
   </w:abstractNum>
-  <w:abstractNum w:abstractNumId="10" w15:restartNumberingAfterBreak="0">
+  <w:abstractNum w:abstractNumId="12" w15:restartNumberingAfterBreak="0">
+    <w:nsid w:val="56066428"/>
+    <w:multiLevelType w:val="hybridMultilevel"/>
+    <w:tmpl w:val="32B6C790"/>
+    <w:lvl w:ilvl="0" w:tplc="040C0001">
+      <w:start w:val="1"/>
+      <w:numFmt w:val="bullet"/>
+      <w:lvlText w:val=""/>
+      <w:lvlJc w:val="left"/>
+      <w:pPr>
+        <w:ind w:left="1440" w:hanging="360"/>
+      </w:pPr>
+      <w:rPr>
+        <w:rFonts w:ascii="Symbol" w:hAnsi="Symbol" w:hint="default"/>
+      </w:rPr>
+    </w:lvl>
+    <w:lvl w:ilvl="1" w:tplc="040C0003" w:tentative="1">
+      <w:start w:val="1"/>
+      <w:numFmt w:val="bullet"/>
+      <w:lvlText w:val="o"/>
+      <w:lvlJc w:val="left"/>
+      <w:pPr>
+        <w:ind w:left="2160" w:hanging="360"/>
+      </w:pPr>
+      <w:rPr>
+        <w:rFonts w:ascii="Courier New" w:hAnsi="Courier New" w:cs="Courier New" w:hint="default"/>
+      </w:rPr>
+    </w:lvl>
+    <w:lvl w:ilvl="2" w:tplc="040C0005" w:tentative="1">
+      <w:start w:val="1"/>
+      <w:numFmt w:val="bullet"/>
+      <w:lvlText w:val=""/>
+      <w:lvlJc w:val="left"/>
+      <w:pPr>
+        <w:ind w:left="2880" w:hanging="360"/>
+      </w:pPr>
+      <w:rPr>
+        <w:rFonts w:ascii="Wingdings" w:hAnsi="Wingdings" w:hint="default"/>
+      </w:rPr>
+    </w:lvl>
+    <w:lvl w:ilvl="3" w:tplc="040C0001" w:tentative="1">
+      <w:start w:val="1"/>
+      <w:numFmt w:val="bullet"/>
+      <w:lvlText w:val=""/>
+      <w:lvlJc w:val="left"/>
+      <w:pPr>
+        <w:ind w:left="3600" w:hanging="360"/>
+      </w:pPr>
+      <w:rPr>
+        <w:rFonts w:ascii="Symbol" w:hAnsi="Symbol" w:hint="default"/>
+      </w:rPr>
+    </w:lvl>
+    <w:lvl w:ilvl="4" w:tplc="040C0003" w:tentative="1">
+      <w:start w:val="1"/>
+      <w:numFmt w:val="bullet"/>
+      <w:lvlText w:val="o"/>
+      <w:lvlJc w:val="left"/>
+      <w:pPr>
+        <w:ind w:left="4320" w:hanging="360"/>
+      </w:pPr>
+      <w:rPr>
+        <w:rFonts w:ascii="Courier New" w:hAnsi="Courier New" w:cs="Courier New" w:hint="default"/>
+      </w:rPr>
+    </w:lvl>
+    <w:lvl w:ilvl="5" w:tplc="040C0005" w:tentative="1">
+      <w:start w:val="1"/>
+      <w:numFmt w:val="bullet"/>
+      <w:lvlText w:val=""/>
+      <w:lvlJc w:val="left"/>
+      <w:pPr>
+        <w:ind w:left="5040" w:hanging="360"/>
+      </w:pPr>
+      <w:rPr>
+        <w:rFonts w:ascii="Wingdings" w:hAnsi="Wingdings" w:hint="default"/>
+      </w:rPr>
+    </w:lvl>
+    <w:lvl w:ilvl="6" w:tplc="040C0001" w:tentative="1">
+      <w:start w:val="1"/>
+      <w:numFmt w:val="bullet"/>
+      <w:lvlText w:val=""/>
+      <w:lvlJc w:val="left"/>
+      <w:pPr>
+        <w:ind w:left="5760" w:hanging="360"/>
+      </w:pPr>
+      <w:rPr>
+        <w:rFonts w:ascii="Symbol" w:hAnsi="Symbol" w:hint="default"/>
+      </w:rPr>
+    </w:lvl>
+    <w:lvl w:ilvl="7" w:tplc="040C0003" w:tentative="1">
+      <w:start w:val="1"/>
+      <w:numFmt w:val="bullet"/>
+      <w:lvlText w:val="o"/>
+      <w:lvlJc w:val="left"/>
+      <w:pPr>
+        <w:ind w:left="6480" w:hanging="360"/>
+      </w:pPr>
+      <w:rPr>
+        <w:rFonts w:ascii="Courier New" w:hAnsi="Courier New" w:cs="Courier New" w:hint="default"/>
+      </w:rPr>
+    </w:lvl>
+    <w:lvl w:ilvl="8" w:tplc="040C0005" w:tentative="1">
+      <w:start w:val="1"/>
+      <w:numFmt w:val="bullet"/>
+      <w:lvlText w:val=""/>
+      <w:lvlJc w:val="left"/>
+      <w:pPr>
+        <w:ind w:left="7200" w:hanging="360"/>
+      </w:pPr>
+      <w:rPr>
+        <w:rFonts w:ascii="Wingdings" w:hAnsi="Wingdings" w:hint="default"/>
+      </w:rPr>
+    </w:lvl>
+  </w:abstractNum>
+  <w:abstractNum w:abstractNumId="13" w15:restartNumberingAfterBreak="0">
+    <w:nsid w:val="5991467B"/>
+    <w:multiLevelType w:val="hybridMultilevel"/>
+    <w:tmpl w:val="7C4CCD6C"/>
+    <w:lvl w:ilvl="0" w:tplc="0409000F">
+      <w:start w:val="1"/>
+      <w:numFmt w:val="decimal"/>
+      <w:lvlText w:val="%1."/>
+      <w:lvlJc w:val="left"/>
+      <w:pPr>
+        <w:ind w:left="1068" w:hanging="360"/>
+      </w:pPr>
+    </w:lvl>
+    <w:lvl w:ilvl="1" w:tplc="040C0019" w:tentative="1">
+      <w:start w:val="1"/>
+      <w:numFmt w:val="lowerLetter"/>
+      <w:lvlText w:val="%2."/>
+      <w:lvlJc w:val="left"/>
+      <w:pPr>
+        <w:ind w:left="1788" w:hanging="360"/>
+      </w:pPr>
+    </w:lvl>
+    <w:lvl w:ilvl="2" w:tplc="040C001B" w:tentative="1">
+      <w:start w:val="1"/>
+      <w:numFmt w:val="lowerRoman"/>
+      <w:lvlText w:val="%3."/>
+      <w:lvlJc w:val="right"/>
+      <w:pPr>
+        <w:ind w:left="2508" w:hanging="180"/>
+      </w:pPr>
+    </w:lvl>
+    <w:lvl w:ilvl="3" w:tplc="040C000F" w:tentative="1">
+      <w:start w:val="1"/>
+      <w:numFmt w:val="decimal"/>
+      <w:lvlText w:val="%4."/>
+      <w:lvlJc w:val="left"/>
+      <w:pPr>
+        <w:ind w:left="3228" w:hanging="360"/>
+      </w:pPr>
+    </w:lvl>
+    <w:lvl w:ilvl="4" w:tplc="040C0019" w:tentative="1">
+      <w:start w:val="1"/>
+      <w:numFmt w:val="lowerLetter"/>
+      <w:lvlText w:val="%5."/>
+      <w:lvlJc w:val="left"/>
+      <w:pPr>
+        <w:ind w:left="3948" w:hanging="360"/>
+      </w:pPr>
+    </w:lvl>
+    <w:lvl w:ilvl="5" w:tplc="040C001B" w:tentative="1">
+      <w:start w:val="1"/>
+      <w:numFmt w:val="lowerRoman"/>
+      <w:lvlText w:val="%6."/>
+      <w:lvlJc w:val="right"/>
+      <w:pPr>
+        <w:ind w:left="4668" w:hanging="180"/>
+      </w:pPr>
+    </w:lvl>
+    <w:lvl w:ilvl="6" w:tplc="040C000F" w:tentative="1">
+      <w:start w:val="1"/>
+      <w:numFmt w:val="decimal"/>
+      <w:lvlText w:val="%7."/>
+      <w:lvlJc w:val="left"/>
+      <w:pPr>
+        <w:ind w:left="5388" w:hanging="360"/>
+      </w:pPr>
+    </w:lvl>
+    <w:lvl w:ilvl="7" w:tplc="040C0019" w:tentative="1">
+      <w:start w:val="1"/>
+      <w:numFmt w:val="lowerLetter"/>
+      <w:lvlText w:val="%8."/>
+      <w:lvlJc w:val="left"/>
+      <w:pPr>
+        <w:ind w:left="6108" w:hanging="360"/>
+      </w:pPr>
+    </w:lvl>
+    <w:lvl w:ilvl="8" w:tplc="040C001B" w:tentative="1">
+      <w:start w:val="1"/>
+      <w:numFmt w:val="lowerRoman"/>
+      <w:lvlText w:val="%9."/>
+      <w:lvlJc w:val="right"/>
+      <w:pPr>
+        <w:ind w:left="6828" w:hanging="180"/>
+      </w:pPr>
+    </w:lvl>
+  </w:abstractNum>
+  <w:abstractNum w:abstractNumId="14" w15:restartNumberingAfterBreak="0">
+    <w:nsid w:val="61DA3856"/>
+    <w:multiLevelType w:val="hybridMultilevel"/>
+    <w:tmpl w:val="D2964656"/>
+    <w:lvl w:ilvl="0" w:tplc="040C0001">
+      <w:start w:val="1"/>
+      <w:numFmt w:val="bullet"/>
+      <w:lvlText w:val=""/>
+      <w:lvlJc w:val="left"/>
+      <w:pPr>
+        <w:ind w:left="1426" w:hanging="360"/>
+      </w:pPr>
+      <w:rPr>
+        <w:rFonts w:ascii="Symbol" w:hAnsi="Symbol" w:hint="default"/>
+      </w:rPr>
+    </w:lvl>
+    <w:lvl w:ilvl="1" w:tplc="040C0003" w:tentative="1">
+      <w:start w:val="1"/>
+      <w:numFmt w:val="bullet"/>
+      <w:lvlText w:val="o"/>
+      <w:lvlJc w:val="left"/>
+      <w:pPr>
+        <w:ind w:left="2146" w:hanging="360"/>
+      </w:pPr>
+      <w:rPr>
+        <w:rFonts w:ascii="Courier New" w:hAnsi="Courier New" w:cs="Courier New" w:hint="default"/>
+      </w:rPr>
+    </w:lvl>
+    <w:lvl w:ilvl="2" w:tplc="040C0005" w:tentative="1">
+      <w:start w:val="1"/>
+      <w:numFmt w:val="bullet"/>
+      <w:lvlText w:val=""/>
+      <w:lvlJc w:val="left"/>
+      <w:pPr>
+        <w:ind w:left="2866" w:hanging="360"/>
+      </w:pPr>
+      <w:rPr>
+        <w:rFonts w:ascii="Wingdings" w:hAnsi="Wingdings" w:hint="default"/>
+      </w:rPr>
+    </w:lvl>
+    <w:lvl w:ilvl="3" w:tplc="040C0001" w:tentative="1">
+      <w:start w:val="1"/>
+      <w:numFmt w:val="bullet"/>
+      <w:lvlText w:val=""/>
+      <w:lvlJc w:val="left"/>
+      <w:pPr>
+        <w:ind w:left="3586" w:hanging="360"/>
+      </w:pPr>
+      <w:rPr>
+        <w:rFonts w:ascii="Symbol" w:hAnsi="Symbol" w:hint="default"/>
+      </w:rPr>
+    </w:lvl>
+    <w:lvl w:ilvl="4" w:tplc="040C0003" w:tentative="1">
+      <w:start w:val="1"/>
+      <w:numFmt w:val="bullet"/>
+      <w:lvlText w:val="o"/>
+      <w:lvlJc w:val="left"/>
+      <w:pPr>
+        <w:ind w:left="4306" w:hanging="360"/>
+      </w:pPr>
+      <w:rPr>
+        <w:rFonts w:ascii="Courier New" w:hAnsi="Courier New" w:cs="Courier New" w:hint="default"/>
+      </w:rPr>
+    </w:lvl>
+    <w:lvl w:ilvl="5" w:tplc="040C0005" w:tentative="1">
+      <w:start w:val="1"/>
+      <w:numFmt w:val="bullet"/>
+      <w:lvlText w:val=""/>
+      <w:lvlJc w:val="left"/>
+      <w:pPr>
+        <w:ind w:left="5026" w:hanging="360"/>
+      </w:pPr>
+      <w:rPr>
+        <w:rFonts w:ascii="Wingdings" w:hAnsi="Wingdings" w:hint="default"/>
+      </w:rPr>
+    </w:lvl>
+    <w:lvl w:ilvl="6" w:tplc="040C0001" w:tentative="1">
+      <w:start w:val="1"/>
+      <w:numFmt w:val="bullet"/>
+      <w:lvlText w:val=""/>
+      <w:lvlJc w:val="left"/>
+      <w:pPr>
+        <w:ind w:left="5746" w:hanging="360"/>
+      </w:pPr>
+      <w:rPr>
+        <w:rFonts w:ascii="Symbol" w:hAnsi="Symbol" w:hint="default"/>
+      </w:rPr>
+    </w:lvl>
+    <w:lvl w:ilvl="7" w:tplc="040C0003" w:tentative="1">
+      <w:start w:val="1"/>
+      <w:numFmt w:val="bullet"/>
+      <w:lvlText w:val="o"/>
+      <w:lvlJc w:val="left"/>
+      <w:pPr>
+        <w:ind w:left="6466" w:hanging="360"/>
+      </w:pPr>
+      <w:rPr>
+        <w:rFonts w:ascii="Courier New" w:hAnsi="Courier New" w:cs="Courier New" w:hint="default"/>
+      </w:rPr>
+    </w:lvl>
+    <w:lvl w:ilvl="8" w:tplc="040C0005" w:tentative="1">
+      <w:start w:val="1"/>
+      <w:numFmt w:val="bullet"/>
+      <w:lvlText w:val=""/>
+      <w:lvlJc w:val="left"/>
+      <w:pPr>
+        <w:ind w:left="7186" w:hanging="360"/>
+      </w:pPr>
+      <w:rPr>
+        <w:rFonts w:ascii="Wingdings" w:hAnsi="Wingdings" w:hint="default"/>
+      </w:rPr>
+    </w:lvl>
+  </w:abstractNum>
+  <w:abstractNum w:abstractNumId="15" w15:restartNumberingAfterBreak="0">
     <w:nsid w:val="635B666E"/>
     <w:multiLevelType w:val="hybridMultilevel"/>
     <w:tmpl w:val="80C6C160"/>
@@ -2886,10 +4829,10 @@
       </w:rPr>
     </w:lvl>
   </w:abstractNum>
-  <w:abstractNum w:abstractNumId="11" w15:restartNumberingAfterBreak="0">
+  <w:abstractNum w:abstractNumId="16" w15:restartNumberingAfterBreak="0">
     <w:nsid w:val="64833235"/>
     <w:multiLevelType w:val="hybridMultilevel"/>
-    <w:tmpl w:val="8102ADC2"/>
+    <w:tmpl w:val="9EA6AC34"/>
     <w:lvl w:ilvl="0" w:tplc="04090013">
       <w:start w:val="1"/>
       <w:numFmt w:val="upperRoman"/>
@@ -2972,7 +4915,7 @@
       </w:pPr>
     </w:lvl>
   </w:abstractNum>
-  <w:abstractNum w:abstractNumId="12" w15:restartNumberingAfterBreak="0">
+  <w:abstractNum w:abstractNumId="17" w15:restartNumberingAfterBreak="0">
     <w:nsid w:val="6E714177"/>
     <w:multiLevelType w:val="hybridMultilevel"/>
     <w:tmpl w:val="75D2843A"/>
@@ -3085,7 +5028,7 @@
       </w:rPr>
     </w:lvl>
   </w:abstractNum>
-  <w:abstractNum w:abstractNumId="13" w15:restartNumberingAfterBreak="0">
+  <w:abstractNum w:abstractNumId="18" w15:restartNumberingAfterBreak="0">
     <w:nsid w:val="73541D50"/>
     <w:multiLevelType w:val="hybridMultilevel"/>
     <w:tmpl w:val="7ECA9304"/>
@@ -3198,7 +5141,120 @@
       </w:rPr>
     </w:lvl>
   </w:abstractNum>
-  <w:abstractNum w:abstractNumId="14" w15:restartNumberingAfterBreak="0">
+  <w:abstractNum w:abstractNumId="19" w15:restartNumberingAfterBreak="0">
+    <w:nsid w:val="74BC33A6"/>
+    <w:multiLevelType w:val="hybridMultilevel"/>
+    <w:tmpl w:val="294C9996"/>
+    <w:lvl w:ilvl="0" w:tplc="040C0001">
+      <w:start w:val="1"/>
+      <w:numFmt w:val="bullet"/>
+      <w:lvlText w:val=""/>
+      <w:lvlJc w:val="left"/>
+      <w:pPr>
+        <w:ind w:left="720" w:hanging="360"/>
+      </w:pPr>
+      <w:rPr>
+        <w:rFonts w:ascii="Symbol" w:hAnsi="Symbol" w:hint="default"/>
+      </w:rPr>
+    </w:lvl>
+    <w:lvl w:ilvl="1" w:tplc="040C0003" w:tentative="1">
+      <w:start w:val="1"/>
+      <w:numFmt w:val="bullet"/>
+      <w:lvlText w:val="o"/>
+      <w:lvlJc w:val="left"/>
+      <w:pPr>
+        <w:ind w:left="1440" w:hanging="360"/>
+      </w:pPr>
+      <w:rPr>
+        <w:rFonts w:ascii="Courier New" w:hAnsi="Courier New" w:cs="Courier New" w:hint="default"/>
+      </w:rPr>
+    </w:lvl>
+    <w:lvl w:ilvl="2" w:tplc="040C0005" w:tentative="1">
+      <w:start w:val="1"/>
+      <w:numFmt w:val="bullet"/>
+      <w:lvlText w:val=""/>
+      <w:lvlJc w:val="left"/>
+      <w:pPr>
+        <w:ind w:left="2160" w:hanging="360"/>
+      </w:pPr>
+      <w:rPr>
+        <w:rFonts w:ascii="Wingdings" w:hAnsi="Wingdings" w:hint="default"/>
+      </w:rPr>
+    </w:lvl>
+    <w:lvl w:ilvl="3" w:tplc="040C0001" w:tentative="1">
+      <w:start w:val="1"/>
+      <w:numFmt w:val="bullet"/>
+      <w:lvlText w:val=""/>
+      <w:lvlJc w:val="left"/>
+      <w:pPr>
+        <w:ind w:left="2880" w:hanging="360"/>
+      </w:pPr>
+      <w:rPr>
+        <w:rFonts w:ascii="Symbol" w:hAnsi="Symbol" w:hint="default"/>
+      </w:rPr>
+    </w:lvl>
+    <w:lvl w:ilvl="4" w:tplc="040C0003" w:tentative="1">
+      <w:start w:val="1"/>
+      <w:numFmt w:val="bullet"/>
+      <w:lvlText w:val="o"/>
+      <w:lvlJc w:val="left"/>
+      <w:pPr>
+        <w:ind w:left="3600" w:hanging="360"/>
+      </w:pPr>
+      <w:rPr>
+        <w:rFonts w:ascii="Courier New" w:hAnsi="Courier New" w:cs="Courier New" w:hint="default"/>
+      </w:rPr>
+    </w:lvl>
+    <w:lvl w:ilvl="5" w:tplc="040C0005" w:tentative="1">
+      <w:start w:val="1"/>
+      <w:numFmt w:val="bullet"/>
+      <w:lvlText w:val=""/>
+      <w:lvlJc w:val="left"/>
+      <w:pPr>
+        <w:ind w:left="4320" w:hanging="360"/>
+      </w:pPr>
+      <w:rPr>
+        <w:rFonts w:ascii="Wingdings" w:hAnsi="Wingdings" w:hint="default"/>
+      </w:rPr>
+    </w:lvl>
+    <w:lvl w:ilvl="6" w:tplc="040C0001" w:tentative="1">
+      <w:start w:val="1"/>
+      <w:numFmt w:val="bullet"/>
+      <w:lvlText w:val=""/>
+      <w:lvlJc w:val="left"/>
+      <w:pPr>
+        <w:ind w:left="5040" w:hanging="360"/>
+      </w:pPr>
+      <w:rPr>
+        <w:rFonts w:ascii="Symbol" w:hAnsi="Symbol" w:hint="default"/>
+      </w:rPr>
+    </w:lvl>
+    <w:lvl w:ilvl="7" w:tplc="040C0003" w:tentative="1">
+      <w:start w:val="1"/>
+      <w:numFmt w:val="bullet"/>
+      <w:lvlText w:val="o"/>
+      <w:lvlJc w:val="left"/>
+      <w:pPr>
+        <w:ind w:left="5760" w:hanging="360"/>
+      </w:pPr>
+      <w:rPr>
+        <w:rFonts w:ascii="Courier New" w:hAnsi="Courier New" w:cs="Courier New" w:hint="default"/>
+      </w:rPr>
+    </w:lvl>
+    <w:lvl w:ilvl="8" w:tplc="040C0005" w:tentative="1">
+      <w:start w:val="1"/>
+      <w:numFmt w:val="bullet"/>
+      <w:lvlText w:val=""/>
+      <w:lvlJc w:val="left"/>
+      <w:pPr>
+        <w:ind w:left="6480" w:hanging="360"/>
+      </w:pPr>
+      <w:rPr>
+        <w:rFonts w:ascii="Wingdings" w:hAnsi="Wingdings" w:hint="default"/>
+      </w:rPr>
+    </w:lvl>
+  </w:abstractNum>
+  <w:abstractNum w:abstractNumId="20" w15:restartNumberingAfterBreak="0">
     <w:nsid w:val="777057B7"/>
     <w:multiLevelType w:val="hybridMultilevel"/>
     <w:tmpl w:val="1652B254"/>
@@ -3284,7 +5340,7 @@
       </w:pPr>
     </w:lvl>
   </w:abstractNum>
-  <w:abstractNum w:abstractNumId="15" w15:restartNumberingAfterBreak="0">
+  <w:abstractNum w:abstractNumId="21" w15:restartNumberingAfterBreak="0">
     <w:nsid w:val="7B8502DA"/>
     <w:multiLevelType w:val="hybridMultilevel"/>
     <w:tmpl w:val="545E0EEE"/>
@@ -3370,7 +5426,7 @@
       </w:pPr>
     </w:lvl>
   </w:abstractNum>
-  <w:abstractNum w:abstractNumId="16" w15:restartNumberingAfterBreak="0">
+  <w:abstractNum w:abstractNumId="22" w15:restartNumberingAfterBreak="0">
     <w:nsid w:val="7B9F5034"/>
     <w:multiLevelType w:val="hybridMultilevel"/>
     <w:tmpl w:val="295E758E"/>
@@ -3483,7 +5539,7 @@
       </w:rPr>
     </w:lvl>
   </w:abstractNum>
-  <w:abstractNum w:abstractNumId="17" w15:restartNumberingAfterBreak="0">
+  <w:abstractNum w:abstractNumId="23" w15:restartNumberingAfterBreak="0">
     <w:nsid w:val="7BBE6AC5"/>
     <w:multiLevelType w:val="hybridMultilevel"/>
     <w:tmpl w:val="8A9874C2"/>
@@ -3596,7 +5652,7 @@
       </w:rPr>
     </w:lvl>
   </w:abstractNum>
-  <w:abstractNum w:abstractNumId="18" w15:restartNumberingAfterBreak="0">
+  <w:abstractNum w:abstractNumId="24" w15:restartNumberingAfterBreak="0">
     <w:nsid w:val="7D1D0F87"/>
     <w:multiLevelType w:val="hybridMultilevel"/>
     <w:tmpl w:val="096CEC04"/>
@@ -3682,7 +5738,7 @@
       </w:pPr>
     </w:lvl>
   </w:abstractNum>
-  <w:abstractNum w:abstractNumId="19" w15:restartNumberingAfterBreak="0">
+  <w:abstractNum w:abstractNumId="25" w15:restartNumberingAfterBreak="0">
     <w:nsid w:val="7E46219B"/>
     <w:multiLevelType w:val="hybridMultilevel"/>
     <w:tmpl w:val="E0C455E0"/>
@@ -3769,64 +5825,82 @@
     </w:lvl>
   </w:abstractNum>
   <w:num w:numId="1">
+    <w:abstractNumId w:val="15"/>
+  </w:num>
+  <w:num w:numId="2">
+    <w:abstractNumId w:val="1"/>
+  </w:num>
+  <w:num w:numId="3">
+    <w:abstractNumId w:val="8"/>
+  </w:num>
+  <w:num w:numId="4">
+    <w:abstractNumId w:val="16"/>
+  </w:num>
+  <w:num w:numId="5">
+    <w:abstractNumId w:val="25"/>
+  </w:num>
+  <w:num w:numId="6">
+    <w:abstractNumId w:val="4"/>
+  </w:num>
+  <w:num w:numId="7">
+    <w:abstractNumId w:val="20"/>
+  </w:num>
+  <w:num w:numId="8">
+    <w:abstractNumId w:val="24"/>
+  </w:num>
+  <w:num w:numId="9">
+    <w:abstractNumId w:val="2"/>
+  </w:num>
+  <w:num w:numId="10">
+    <w:abstractNumId w:val="22"/>
+  </w:num>
+  <w:num w:numId="11">
+    <w:abstractNumId w:val="5"/>
+  </w:num>
+  <w:num w:numId="12">
+    <w:abstractNumId w:val="17"/>
+  </w:num>
+  <w:num w:numId="13">
+    <w:abstractNumId w:val="21"/>
+  </w:num>
+  <w:num w:numId="14">
+    <w:abstractNumId w:val="9"/>
+  </w:num>
+  <w:num w:numId="15">
+    <w:abstractNumId w:val="6"/>
+  </w:num>
+  <w:num w:numId="16">
+    <w:abstractNumId w:val="18"/>
+  </w:num>
+  <w:num w:numId="17">
+    <w:abstractNumId w:val="7"/>
+  </w:num>
+  <w:num w:numId="18">
+    <w:abstractNumId w:val="3"/>
+  </w:num>
+  <w:num w:numId="19">
+    <w:abstractNumId w:val="23"/>
+  </w:num>
+  <w:num w:numId="20">
+    <w:abstractNumId w:val="11"/>
+  </w:num>
+  <w:num w:numId="21">
     <w:abstractNumId w:val="10"/>
   </w:num>
-  <w:num w:numId="2">
+  <w:num w:numId="22">
+    <w:abstractNumId w:val="12"/>
+  </w:num>
+  <w:num w:numId="23">
+    <w:abstractNumId w:val="19"/>
+  </w:num>
+  <w:num w:numId="24">
     <w:abstractNumId w:val="0"/>
   </w:num>
-  <w:num w:numId="3">
-    <w:abstractNumId w:val="7"/>
-  </w:num>
-  <w:num w:numId="4">
-    <w:abstractNumId w:val="11"/>
-  </w:num>
-  <w:num w:numId="5">
-    <w:abstractNumId w:val="19"/>
-  </w:num>
-  <w:num w:numId="6">
-    <w:abstractNumId w:val="3"/>
-  </w:num>
-  <w:num w:numId="7">
-    <w:abstractNumId w:val="14"/>
-  </w:num>
-  <w:num w:numId="8">
-    <w:abstractNumId w:val="18"/>
-  </w:num>
-  <w:num w:numId="9">
-    <w:abstractNumId w:val="1"/>
-  </w:num>
-  <w:num w:numId="10">
-    <w:abstractNumId w:val="16"/>
-  </w:num>
-  <w:num w:numId="11">
-    <w:abstractNumId w:val="4"/>
-  </w:num>
-  <w:num w:numId="12">
-    <w:abstractNumId w:val="12"/>
-  </w:num>
-  <w:num w:numId="13">
-    <w:abstractNumId w:val="15"/>
-  </w:num>
-  <w:num w:numId="14">
-    <w:abstractNumId w:val="8"/>
-  </w:num>
-  <w:num w:numId="15">
-    <w:abstractNumId w:val="5"/>
-  </w:num>
-  <w:num w:numId="16">
+  <w:num w:numId="25">
     <w:abstractNumId w:val="13"/>
   </w:num>
-  <w:num w:numId="17">
-    <w:abstractNumId w:val="6"/>
-  </w:num>
-  <w:num w:numId="18">
-    <w:abstractNumId w:val="2"/>
-  </w:num>
-  <w:num w:numId="19">
-    <w:abstractNumId w:val="17"/>
-  </w:num>
-  <w:num w:numId="20">
-    <w:abstractNumId w:val="9"/>
+  <w:num w:numId="26">
+    <w:abstractNumId w:val="14"/>
   </w:num>
 </w:numbering>
 </file>

</xml_diff>